<commit_message>
Added more user stories, changed inputs and outputs a little.
</commit_message>
<xml_diff>
--- a/Sprint0/PG3_S0.docx
+++ b/Sprint0/PG3_S0.docx
@@ -1,6 +1,6 @@
 
 <file path=word/document.xml><?xml version="1.0" encoding="utf-8"?>
-<w:document xmlns:wpc="http://schemas.microsoft.com/office/word/2010/wordprocessingCanvas" xmlns:cx="http://schemas.microsoft.com/office/drawing/2014/chartex" xmlns:cx1="http://schemas.microsoft.com/office/drawing/2015/9/8/chartex" xmlns:cx2="http://schemas.microsoft.com/office/drawing/2015/10/21/chartex" xmlns:cx3="http://schemas.microsoft.com/office/drawing/2016/5/9/chartex" xmlns:cx4="http://schemas.microsoft.com/office/drawing/2016/5/10/chartex" xmlns:cx5="http://schemas.microsoft.com/office/drawing/2016/5/11/chartex" xmlns:cx6="http://schemas.microsoft.com/office/drawing/2016/5/12/chartex" xmlns:cx7="http://schemas.microsoft.com/office/drawing/2016/5/13/chartex" xmlns:cx8="http://schemas.microsoft.com/office/drawing/2016/5/14/chartex" xmlns:mc="http://schemas.openxmlformats.org/markup-compatibility/2006" xmlns:aink="http://schemas.microsoft.com/office/drawing/2016/ink" xmlns:am3d="http://schemas.microsoft.com/office/drawing/2017/model3d" xmlns:o="urn:schemas-microsoft-com:office:office" xmlns:r="http://schemas.openxmlformats.org/officeDocument/2006/relationships" xmlns:m="http://schemas.openxmlformats.org/officeDocument/2006/math" xmlns:v="urn:schemas-microsoft-com:vml" xmlns:wp14="http://schemas.microsoft.com/office/word/2010/wordprocessingDrawing" xmlns:wp="http://schemas.openxmlformats.org/drawingml/2006/wordprocessingDrawing" xmlns:w10="urn:schemas-microsoft-com:office:word" xmlns:w="http://schemas.openxmlformats.org/wordprocessingml/2006/main" xmlns:w14="http://schemas.microsoft.com/office/word/2010/wordml" xmlns:w15="http://schemas.microsoft.com/office/word/2012/wordml" xmlns:w16cex="http://schemas.microsoft.com/office/word/2018/wordml/cex" xmlns:w16cid="http://schemas.microsoft.com/office/word/2016/wordml/cid" xmlns:w16="http://schemas.microsoft.com/office/word/2018/wordml" xmlns:w16se="http://schemas.microsoft.com/office/word/2015/wordml/symex" xmlns:wpg="http://schemas.microsoft.com/office/word/2010/wordprocessingGroup" xmlns:wpi="http://schemas.microsoft.com/office/word/2010/wordprocessingInk" xmlns:wne="http://schemas.microsoft.com/office/word/2006/wordml" xmlns:wps="http://schemas.microsoft.com/office/word/2010/wordprocessingShape" mc:Ignorable="w14 w15 w16se w16cid w16 w16cex wp14">
+<w:document xmlns:wpc="http://schemas.microsoft.com/office/word/2010/wordprocessingCanvas" xmlns:cx="http://schemas.microsoft.com/office/drawing/2014/chartex" xmlns:cx1="http://schemas.microsoft.com/office/drawing/2015/9/8/chartex" xmlns:cx2="http://schemas.microsoft.com/office/drawing/2015/10/21/chartex" xmlns:cx3="http://schemas.microsoft.com/office/drawing/2016/5/9/chartex" xmlns:cx4="http://schemas.microsoft.com/office/drawing/2016/5/10/chartex" xmlns:cx5="http://schemas.microsoft.com/office/drawing/2016/5/11/chartex" xmlns:cx6="http://schemas.microsoft.com/office/drawing/2016/5/12/chartex" xmlns:cx7="http://schemas.microsoft.com/office/drawing/2016/5/13/chartex" xmlns:cx8="http://schemas.microsoft.com/office/drawing/2016/5/14/chartex" xmlns:mc="http://schemas.openxmlformats.org/markup-compatibility/2006" xmlns:aink="http://schemas.microsoft.com/office/drawing/2016/ink" xmlns:am3d="http://schemas.microsoft.com/office/drawing/2017/model3d" xmlns:o="urn:schemas-microsoft-com:office:office" xmlns:r="http://schemas.openxmlformats.org/officeDocument/2006/relationships" xmlns:m="http://schemas.openxmlformats.org/officeDocument/2006/math" xmlns:v="urn:schemas-microsoft-com:vml" xmlns:wp14="http://schemas.microsoft.com/office/word/2010/wordprocessingDrawing" xmlns:wp="http://schemas.openxmlformats.org/drawingml/2006/wordprocessingDrawing" xmlns:w10="urn:schemas-microsoft-com:office:word" xmlns:w="http://schemas.openxmlformats.org/wordprocessingml/2006/main" xmlns:w14="http://schemas.microsoft.com/office/word/2010/wordml" xmlns:w15="http://schemas.microsoft.com/office/word/2012/wordml" xmlns:w16cid="http://schemas.microsoft.com/office/word/2016/wordml/cid" xmlns:w16se="http://schemas.microsoft.com/office/word/2015/wordml/symex" xmlns:wpg="http://schemas.microsoft.com/office/word/2010/wordprocessingGroup" xmlns:wpi="http://schemas.microsoft.com/office/word/2010/wordprocessingInk" xmlns:wne="http://schemas.microsoft.com/office/word/2006/wordml" xmlns:wps="http://schemas.microsoft.com/office/word/2010/wordprocessingShape" mc:Ignorable="w14 w15 w16se w16cid wp14">
   <w:body>
     <w:p>
       <w:pPr>
@@ -48,6 +48,42 @@
         <w:t>As a user, I want to be able to use this software when we return to “normal.”</w:t>
       </w:r>
     </w:p>
+    <w:p>
+      <w:pPr>
+        <w:pStyle w:val="ListParagraph"/>
+        <w:numPr>
+          <w:ilvl w:val="0"/>
+          <w:numId w:val="2"/>
+        </w:numPr>
+      </w:pPr>
+      <w:r>
+        <w:t>As a user, I want to be able to have enough staff, so people don’t wait in line for long during a lunch or dinner rush.</w:t>
+      </w:r>
+    </w:p>
+    <w:p>
+      <w:pPr>
+        <w:pStyle w:val="ListParagraph"/>
+        <w:numPr>
+          <w:ilvl w:val="0"/>
+          <w:numId w:val="2"/>
+        </w:numPr>
+      </w:pPr>
+      <w:r>
+        <w:t>As a user, I want to be able to know when to stock ahead if there will be more customers coming due to a holiday, so staff does not have to stock during operation hours.</w:t>
+      </w:r>
+    </w:p>
+    <w:p>
+      <w:pPr>
+        <w:pStyle w:val="ListParagraph"/>
+        <w:numPr>
+          <w:ilvl w:val="0"/>
+          <w:numId w:val="2"/>
+        </w:numPr>
+      </w:pPr>
+      <w:r>
+        <w:t xml:space="preserve">As a user, I want to be able to schedule for more employees in response to the weather. </w:t>
+      </w:r>
+    </w:p>
     <w:p/>
     <w:p>
       <w:r>
@@ -77,6 +113,17 @@
       <w:r>
         <w:t>External libraries: random, statistics, csv</w:t>
       </w:r>
+      <w:r>
+        <w:t xml:space="preserve">, math, </w:t>
+      </w:r>
+      <w:proofErr w:type="spellStart"/>
+      <w:r>
+        <w:t>scipy</w:t>
+      </w:r>
+      <w:proofErr w:type="spellEnd"/>
+      <w:r>
+        <w:t xml:space="preserve">, </w:t>
+      </w:r>
     </w:p>
     <w:p>
       <w:pPr>
@@ -99,10 +146,22 @@
         </w:numPr>
       </w:pPr>
       <w:r>
-        <w:t>A day of the week</w:t>
-      </w:r>
-      <w:r>
-        <w:t xml:space="preserve"> (string)</w:t>
+        <w:t>A da</w:t>
+      </w:r>
+      <w:r>
+        <w:t>te (datetime)</w:t>
+      </w:r>
+    </w:p>
+    <w:p>
+      <w:pPr>
+        <w:pStyle w:val="ListParagraph"/>
+        <w:numPr>
+          <w:ilvl w:val="2"/>
+          <w:numId w:val="1"/>
+        </w:numPr>
+      </w:pPr>
+      <w:r>
+        <w:t>Can be changed to complete user input (string)</w:t>
       </w:r>
     </w:p>
     <w:p>
@@ -114,7 +173,19 @@
         </w:numPr>
       </w:pPr>
       <w:r>
-        <w:t>Whether or not it’s a holiday (bool)</w:t>
+        <w:t>Whether or not the weather is nice (bool)</w:t>
+      </w:r>
+    </w:p>
+    <w:p>
+      <w:pPr>
+        <w:pStyle w:val="ListParagraph"/>
+        <w:numPr>
+          <w:ilvl w:val="0"/>
+          <w:numId w:val="1"/>
+        </w:numPr>
+      </w:pPr>
+      <w:r>
+        <w:t>Outputs</w:t>
       </w:r>
     </w:p>
     <w:p>
@@ -126,7 +197,94 @@
         </w:numPr>
       </w:pPr>
       <w:r>
-        <w:t>Whether or not the weather is nice (bool)</w:t>
+        <w:t>CSV</w:t>
+      </w:r>
+      <w:r>
+        <w:t xml:space="preserve"> file for specific day</w:t>
+      </w:r>
+      <w:r>
+        <w:t xml:space="preserve"> containing one line per customer with:</w:t>
+      </w:r>
+    </w:p>
+    <w:p>
+      <w:pPr>
+        <w:pStyle w:val="ListParagraph"/>
+        <w:numPr>
+          <w:ilvl w:val="2"/>
+          <w:numId w:val="1"/>
+        </w:numPr>
+      </w:pPr>
+      <w:r>
+        <w:t>The</w:t>
+      </w:r>
+      <w:r>
+        <w:t xml:space="preserve"> time a customer entered the store</w:t>
+      </w:r>
+      <w:r>
+        <w:t xml:space="preserve"> (float)</w:t>
+      </w:r>
+    </w:p>
+    <w:p>
+      <w:pPr>
+        <w:pStyle w:val="ListParagraph"/>
+        <w:numPr>
+          <w:ilvl w:val="2"/>
+          <w:numId w:val="1"/>
+        </w:numPr>
+      </w:pPr>
+      <w:r>
+        <w:t>The</w:t>
+      </w:r>
+      <w:r>
+        <w:t xml:space="preserve"> amount of the customer spent in the store</w:t>
+      </w:r>
+      <w:r>
+        <w:t xml:space="preserve"> (float)</w:t>
+      </w:r>
+    </w:p>
+    <w:p>
+      <w:pPr>
+        <w:pStyle w:val="ListParagraph"/>
+        <w:numPr>
+          <w:ilvl w:val="2"/>
+          <w:numId w:val="1"/>
+        </w:numPr>
+      </w:pPr>
+      <w:r>
+        <w:t>Whether</w:t>
+      </w:r>
+      <w:r>
+        <w:t xml:space="preserve"> or not this customer was rushing (lunch, dinner)</w:t>
+      </w:r>
+    </w:p>
+    <w:p>
+      <w:pPr>
+        <w:pStyle w:val="ListParagraph"/>
+        <w:numPr>
+          <w:ilvl w:val="2"/>
+          <w:numId w:val="1"/>
+        </w:numPr>
+      </w:pPr>
+      <w:r>
+        <w:t>W</w:t>
+      </w:r>
+      <w:r>
+        <w:t>hether or not this customer was a senior</w:t>
+      </w:r>
+    </w:p>
+    <w:p>
+      <w:pPr>
+        <w:pStyle w:val="ListParagraph"/>
+        <w:numPr>
+          <w:ilvl w:val="2"/>
+          <w:numId w:val="1"/>
+        </w:numPr>
+      </w:pPr>
+      <w:r>
+        <w:t>Wh</w:t>
+      </w:r>
+      <w:r>
+        <w:t>ether or not it is a nice day outside</w:t>
       </w:r>
     </w:p>
     <w:p>
@@ -138,7 +296,43 @@
         </w:numPr>
       </w:pPr>
       <w:r>
-        <w:t>Whether or not it’s a weekend (bool)</w:t>
+        <w:t>Statistics for csv file</w:t>
+      </w:r>
+    </w:p>
+    <w:p>
+      <w:pPr>
+        <w:pStyle w:val="ListParagraph"/>
+        <w:numPr>
+          <w:ilvl w:val="2"/>
+          <w:numId w:val="1"/>
+        </w:numPr>
+      </w:pPr>
+      <w:r>
+        <w:t>Total customers</w:t>
+      </w:r>
+    </w:p>
+    <w:p>
+      <w:pPr>
+        <w:pStyle w:val="ListParagraph"/>
+        <w:numPr>
+          <w:ilvl w:val="2"/>
+          <w:numId w:val="1"/>
+        </w:numPr>
+      </w:pPr>
+      <w:r>
+        <w:t>Customers per hour</w:t>
+      </w:r>
+    </w:p>
+    <w:p>
+      <w:pPr>
+        <w:pStyle w:val="ListParagraph"/>
+        <w:numPr>
+          <w:ilvl w:val="2"/>
+          <w:numId w:val="1"/>
+        </w:numPr>
+      </w:pPr>
+      <w:r>
+        <w:t>Amount of time spent per hour per rush</w:t>
       </w:r>
     </w:p>
     <w:p>
@@ -150,7 +344,7 @@
         </w:numPr>
       </w:pPr>
       <w:r>
-        <w:t>Outputs</w:t>
+        <w:t>Major abstractions and relationships</w:t>
       </w:r>
     </w:p>
     <w:p>
@@ -161,93 +355,8 @@
           <w:numId w:val="1"/>
         </w:numPr>
       </w:pPr>
-      <w:r>
-        <w:t>csv file for specific day</w:t>
-      </w:r>
-      <w:r>
-        <w:t xml:space="preserve"> containing one line per customer with:</w:t>
-      </w:r>
-    </w:p>
-    <w:p>
-      <w:pPr>
-        <w:pStyle w:val="ListParagraph"/>
-        <w:numPr>
-          <w:ilvl w:val="2"/>
-          <w:numId w:val="1"/>
-        </w:numPr>
-      </w:pPr>
-      <w:r>
-        <w:t>the time a customer entered the store</w:t>
-      </w:r>
-    </w:p>
-    <w:p>
-      <w:pPr>
-        <w:pStyle w:val="ListParagraph"/>
-        <w:numPr>
-          <w:ilvl w:val="2"/>
-          <w:numId w:val="1"/>
-        </w:numPr>
-      </w:pPr>
-      <w:r>
-        <w:t>the amount of the customer spent in the store</w:t>
-      </w:r>
-    </w:p>
-    <w:p>
-      <w:pPr>
-        <w:pStyle w:val="ListParagraph"/>
-        <w:numPr>
-          <w:ilvl w:val="2"/>
-          <w:numId w:val="1"/>
-        </w:numPr>
-      </w:pPr>
-      <w:r>
-        <w:t>whether or not this customer was rushing (lunch, dinner)</w:t>
-      </w:r>
-    </w:p>
-    <w:p>
-      <w:pPr>
-        <w:pStyle w:val="ListParagraph"/>
-        <w:numPr>
-          <w:ilvl w:val="2"/>
-          <w:numId w:val="1"/>
-        </w:numPr>
-      </w:pPr>
-      <w:r>
-        <w:t>whether or not this customer was a senior</w:t>
-      </w:r>
-    </w:p>
-    <w:p>
-      <w:pPr>
-        <w:pStyle w:val="ListParagraph"/>
-        <w:numPr>
-          <w:ilvl w:val="2"/>
-          <w:numId w:val="1"/>
-        </w:numPr>
-      </w:pPr>
-      <w:r>
-        <w:t>whether or not it is a nice day outside</w:t>
-      </w:r>
-    </w:p>
-    <w:p>
-      <w:pPr>
-        <w:pStyle w:val="ListParagraph"/>
-        <w:numPr>
-          <w:ilvl w:val="0"/>
-          <w:numId w:val="1"/>
-        </w:numPr>
-      </w:pPr>
-      <w:r>
-        <w:t>Major abstractions and relationships</w:t>
-      </w:r>
-    </w:p>
-    <w:p>
-      <w:pPr>
-        <w:pStyle w:val="ListParagraph"/>
-        <w:numPr>
-          <w:ilvl w:val="1"/>
-          <w:numId w:val="1"/>
-        </w:numPr>
-      </w:pPr>
+      <w:bookmarkStart w:id="0" w:name="_GoBack"/>
+      <w:bookmarkEnd w:id="0"/>
     </w:p>
     <w:sectPr>
       <w:pgSz w:w="12240" w:h="15840"/>
@@ -260,7 +369,7 @@
 </file>
 
 <file path=word/numbering.xml><?xml version="1.0" encoding="utf-8"?>
-<w:numbering xmlns:wpc="http://schemas.microsoft.com/office/word/2010/wordprocessingCanvas" xmlns:cx="http://schemas.microsoft.com/office/drawing/2014/chartex" xmlns:cx1="http://schemas.microsoft.com/office/drawing/2015/9/8/chartex" xmlns:cx2="http://schemas.microsoft.com/office/drawing/2015/10/21/chartex" xmlns:cx3="http://schemas.microsoft.com/office/drawing/2016/5/9/chartex" xmlns:cx4="http://schemas.microsoft.com/office/drawing/2016/5/10/chartex" xmlns:cx5="http://schemas.microsoft.com/office/drawing/2016/5/11/chartex" xmlns:cx6="http://schemas.microsoft.com/office/drawing/2016/5/12/chartex" xmlns:cx7="http://schemas.microsoft.com/office/drawing/2016/5/13/chartex" xmlns:cx8="http://schemas.microsoft.com/office/drawing/2016/5/14/chartex" xmlns:mc="http://schemas.openxmlformats.org/markup-compatibility/2006" xmlns:aink="http://schemas.microsoft.com/office/drawing/2016/ink" xmlns:am3d="http://schemas.microsoft.com/office/drawing/2017/model3d" xmlns:o="urn:schemas-microsoft-com:office:office" xmlns:r="http://schemas.openxmlformats.org/officeDocument/2006/relationships" xmlns:m="http://schemas.openxmlformats.org/officeDocument/2006/math" xmlns:v="urn:schemas-microsoft-com:vml" xmlns:wp14="http://schemas.microsoft.com/office/word/2010/wordprocessingDrawing" xmlns:wp="http://schemas.openxmlformats.org/drawingml/2006/wordprocessingDrawing" xmlns:w10="urn:schemas-microsoft-com:office:word" xmlns:w="http://schemas.openxmlformats.org/wordprocessingml/2006/main" xmlns:w14="http://schemas.microsoft.com/office/word/2010/wordml" xmlns:w15="http://schemas.microsoft.com/office/word/2012/wordml" xmlns:w16cex="http://schemas.microsoft.com/office/word/2018/wordml/cex" xmlns:w16cid="http://schemas.microsoft.com/office/word/2016/wordml/cid" xmlns:w16="http://schemas.microsoft.com/office/word/2018/wordml" xmlns:w16se="http://schemas.microsoft.com/office/word/2015/wordml/symex" xmlns:wpg="http://schemas.microsoft.com/office/word/2010/wordprocessingGroup" xmlns:wpi="http://schemas.microsoft.com/office/word/2010/wordprocessingInk" xmlns:wne="http://schemas.microsoft.com/office/word/2006/wordml" xmlns:wps="http://schemas.microsoft.com/office/word/2010/wordprocessingShape" mc:Ignorable="w14 w15 w16se w16cid w16 w16cex wp14">
+<w:numbering xmlns:wpc="http://schemas.microsoft.com/office/word/2010/wordprocessingCanvas" xmlns:cx="http://schemas.microsoft.com/office/drawing/2014/chartex" xmlns:cx1="http://schemas.microsoft.com/office/drawing/2015/9/8/chartex" xmlns:cx2="http://schemas.microsoft.com/office/drawing/2015/10/21/chartex" xmlns:cx3="http://schemas.microsoft.com/office/drawing/2016/5/9/chartex" xmlns:cx4="http://schemas.microsoft.com/office/drawing/2016/5/10/chartex" xmlns:cx5="http://schemas.microsoft.com/office/drawing/2016/5/11/chartex" xmlns:cx6="http://schemas.microsoft.com/office/drawing/2016/5/12/chartex" xmlns:cx7="http://schemas.microsoft.com/office/drawing/2016/5/13/chartex" xmlns:cx8="http://schemas.microsoft.com/office/drawing/2016/5/14/chartex" xmlns:mc="http://schemas.openxmlformats.org/markup-compatibility/2006" xmlns:aink="http://schemas.microsoft.com/office/drawing/2016/ink" xmlns:am3d="http://schemas.microsoft.com/office/drawing/2017/model3d" xmlns:o="urn:schemas-microsoft-com:office:office" xmlns:r="http://schemas.openxmlformats.org/officeDocument/2006/relationships" xmlns:m="http://schemas.openxmlformats.org/officeDocument/2006/math" xmlns:v="urn:schemas-microsoft-com:vml" xmlns:wp14="http://schemas.microsoft.com/office/word/2010/wordprocessingDrawing" xmlns:wp="http://schemas.openxmlformats.org/drawingml/2006/wordprocessingDrawing" xmlns:w10="urn:schemas-microsoft-com:office:word" xmlns:w="http://schemas.openxmlformats.org/wordprocessingml/2006/main" xmlns:w14="http://schemas.microsoft.com/office/word/2010/wordml" xmlns:w15="http://schemas.microsoft.com/office/word/2012/wordml" xmlns:w16cid="http://schemas.microsoft.com/office/word/2016/wordml/cid" xmlns:w16se="http://schemas.microsoft.com/office/word/2015/wordml/symex" xmlns:wpg="http://schemas.microsoft.com/office/word/2010/wordprocessingGroup" xmlns:wpi="http://schemas.microsoft.com/office/word/2010/wordprocessingInk" xmlns:wne="http://schemas.microsoft.com/office/word/2006/wordml" xmlns:wps="http://schemas.microsoft.com/office/word/2010/wordprocessingShape" mc:Ignorable="w14 w15 w16se w16cid wp14">
   <w:abstractNum w:abstractNumId="0" w15:restartNumberingAfterBreak="0">
     <w:nsid w:val="38584413"/>
     <w:multiLevelType w:val="hybridMultilevel"/>
@@ -470,7 +579,7 @@
 </file>
 
 <file path=word/styles.xml><?xml version="1.0" encoding="utf-8"?>
-<w:styles xmlns:mc="http://schemas.openxmlformats.org/markup-compatibility/2006" xmlns:r="http://schemas.openxmlformats.org/officeDocument/2006/relationships" xmlns:w="http://schemas.openxmlformats.org/wordprocessingml/2006/main" xmlns:w14="http://schemas.microsoft.com/office/word/2010/wordml" xmlns:w15="http://schemas.microsoft.com/office/word/2012/wordml" xmlns:w16cex="http://schemas.microsoft.com/office/word/2018/wordml/cex" xmlns:w16cid="http://schemas.microsoft.com/office/word/2016/wordml/cid" xmlns:w16="http://schemas.microsoft.com/office/word/2018/wordml" xmlns:w16se="http://schemas.microsoft.com/office/word/2015/wordml/symex" mc:Ignorable="w14 w15 w16se w16cid w16 w16cex">
+<w:styles xmlns:mc="http://schemas.openxmlformats.org/markup-compatibility/2006" xmlns:r="http://schemas.openxmlformats.org/officeDocument/2006/relationships" xmlns:w="http://schemas.openxmlformats.org/wordprocessingml/2006/main" xmlns:w14="http://schemas.microsoft.com/office/word/2010/wordml" xmlns:w15="http://schemas.microsoft.com/office/word/2012/wordml" xmlns:w16cid="http://schemas.microsoft.com/office/word/2016/wordml/cid" xmlns:w16se="http://schemas.microsoft.com/office/word/2015/wordml/symex" mc:Ignorable="w14 w15 w16se w16cid">
   <w:docDefaults>
     <w:rPrDefault>
       <w:rPr>
@@ -482,7 +591,7 @@
     </w:rPrDefault>
     <w:pPrDefault/>
   </w:docDefaults>
-  <w:latentStyles w:defLockedState="0" w:defUIPriority="99" w:defSemiHidden="0" w:defUnhideWhenUsed="0" w:defQFormat="0" w:count="376">
+  <w:latentStyles w:defLockedState="0" w:defUIPriority="99" w:defSemiHidden="0" w:defUnhideWhenUsed="0" w:defQFormat="0" w:count="377">
     <w:lsdException w:name="Normal" w:uiPriority="0" w:qFormat="1"/>
     <w:lsdException w:name="heading 1" w:uiPriority="9" w:qFormat="1"/>
     <w:lsdException w:name="heading 2" w:semiHidden="1" w:uiPriority="9" w:unhideWhenUsed="1" w:qFormat="1"/>
@@ -588,7 +697,6 @@
     <w:lsdException w:name="HTML Sample" w:semiHidden="1" w:unhideWhenUsed="1"/>
     <w:lsdException w:name="HTML Typewriter" w:semiHidden="1" w:unhideWhenUsed="1"/>
     <w:lsdException w:name="HTML Variable" w:semiHidden="1" w:unhideWhenUsed="1"/>
-    <w:lsdException w:name="Normal Table" w:semiHidden="1" w:unhideWhenUsed="1"/>
     <w:lsdException w:name="annotation subject" w:semiHidden="1" w:unhideWhenUsed="1"/>
     <w:lsdException w:name="No List" w:semiHidden="1" w:unhideWhenUsed="1"/>
     <w:lsdException w:name="Outline List 1" w:semiHidden="1" w:unhideWhenUsed="1"/>
@@ -635,10 +743,8 @@
     <w:lsdException w:name="Table Subtle 2" w:semiHidden="1" w:unhideWhenUsed="1"/>
     <w:lsdException w:name="Table Web 1" w:semiHidden="1" w:unhideWhenUsed="1"/>
     <w:lsdException w:name="Table Web 2" w:semiHidden="1" w:unhideWhenUsed="1"/>
-    <w:lsdException w:name="Table Web 3" w:semiHidden="1" w:unhideWhenUsed="1"/>
     <w:lsdException w:name="Balloon Text" w:semiHidden="1" w:unhideWhenUsed="1"/>
     <w:lsdException w:name="Table Grid" w:uiPriority="39"/>
-    <w:lsdException w:name="Table Theme" w:semiHidden="1" w:unhideWhenUsed="1"/>
     <w:lsdException w:name="Placeholder Text" w:semiHidden="1"/>
     <w:lsdException w:name="No Spacing" w:uiPriority="1" w:qFormat="1"/>
     <w:lsdException w:name="Light Shading" w:uiPriority="60"/>
@@ -859,6 +965,7 @@
     <w:lsdException w:name="Hashtag" w:semiHidden="1" w:unhideWhenUsed="1"/>
     <w:lsdException w:name="Unresolved Mention" w:semiHidden="1" w:unhideWhenUsed="1"/>
     <w:lsdException w:name="Smart Link" w:semiHidden="1" w:unhideWhenUsed="1"/>
+    <w:lsdException w:name="Smart Link Error" w:semiHidden="1" w:unhideWhenUsed="1"/>
   </w:latentStyles>
   <w:style w:type="paragraph" w:default="1" w:styleId="Normal">
     <w:name w:val="Normal"/>

</xml_diff>

<commit_message>
Added more output variables
</commit_message>
<xml_diff>
--- a/Sprint0/PG3_S0.docx
+++ b/Sprint0/PG3_S0.docx
@@ -114,15 +114,7 @@
         <w:t>External libraries: random, statistics, csv</w:t>
       </w:r>
       <w:r>
-        <w:t xml:space="preserve">, math, </w:t>
-      </w:r>
-      <w:proofErr w:type="spellStart"/>
-      <w:r>
-        <w:t>scipy</w:t>
-      </w:r>
-      <w:proofErr w:type="spellEnd"/>
-      <w:r>
-        <w:t xml:space="preserve">, </w:t>
+        <w:t xml:space="preserve">, math, scipy, </w:t>
       </w:r>
     </w:p>
     <w:p>
@@ -310,6 +302,9 @@
       <w:r>
         <w:t>Total customers</w:t>
       </w:r>
+      <w:r>
+        <w:t xml:space="preserve"> per day</w:t>
+      </w:r>
     </w:p>
     <w:p>
       <w:pPr>
@@ -320,7 +315,10 @@
         </w:numPr>
       </w:pPr>
       <w:r>
-        <w:t>Customers per hour</w:t>
+        <w:t xml:space="preserve">Customers </w:t>
+      </w:r>
+      <w:r>
+        <w:t>in store per hour</w:t>
       </w:r>
     </w:p>
     <w:p>
@@ -332,31 +330,91 @@
         </w:numPr>
       </w:pPr>
       <w:r>
-        <w:t>Amount of time spent per hour per rush</w:t>
-      </w:r>
-    </w:p>
-    <w:p>
-      <w:pPr>
-        <w:pStyle w:val="ListParagraph"/>
-        <w:numPr>
-          <w:ilvl w:val="0"/>
-          <w:numId w:val="1"/>
-        </w:numPr>
-      </w:pPr>
-      <w:r>
-        <w:t>Major abstractions and relationships</w:t>
-      </w:r>
-    </w:p>
-    <w:p>
-      <w:pPr>
-        <w:pStyle w:val="ListParagraph"/>
-        <w:numPr>
-          <w:ilvl w:val="1"/>
-          <w:numId w:val="1"/>
-        </w:numPr>
-      </w:pPr>
+        <w:t>New customers per hour</w:t>
+      </w:r>
+    </w:p>
+    <w:p>
+      <w:pPr>
+        <w:pStyle w:val="ListParagraph"/>
+        <w:numPr>
+          <w:ilvl w:val="2"/>
+          <w:numId w:val="1"/>
+        </w:numPr>
+      </w:pPr>
+      <w:r>
+        <w:t>Number of customers for lunch rush</w:t>
+      </w:r>
+    </w:p>
+    <w:p>
+      <w:pPr>
+        <w:pStyle w:val="ListParagraph"/>
+        <w:numPr>
+          <w:ilvl w:val="2"/>
+          <w:numId w:val="1"/>
+        </w:numPr>
+      </w:pPr>
+      <w:r>
+        <w:t>Number of customers for dinner rush</w:t>
+      </w:r>
+    </w:p>
+    <w:p>
+      <w:pPr>
+        <w:pStyle w:val="ListParagraph"/>
+        <w:numPr>
+          <w:ilvl w:val="2"/>
+          <w:numId w:val="1"/>
+        </w:numPr>
+      </w:pPr>
+      <w:r>
+        <w:t>Number of seniors</w:t>
+      </w:r>
+    </w:p>
+    <w:p>
+      <w:pPr>
+        <w:pStyle w:val="ListParagraph"/>
+        <w:numPr>
+          <w:ilvl w:val="2"/>
+          <w:numId w:val="1"/>
+        </w:numPr>
+      </w:pPr>
+      <w:r>
+        <w:t xml:space="preserve">Number of customers at closing time </w:t>
+      </w:r>
+    </w:p>
+    <w:p>
+      <w:pPr>
+        <w:pStyle w:val="ListParagraph"/>
+        <w:numPr>
+          <w:ilvl w:val="2"/>
+          <w:numId w:val="1"/>
+        </w:numPr>
+      </w:pPr>
+      <w:r>
+        <w:t>Average and standard deviation of time spent for customer in a particular category</w:t>
+      </w:r>
       <w:bookmarkStart w:id="0" w:name="_GoBack"/>
       <w:bookmarkEnd w:id="0"/>
+    </w:p>
+    <w:p>
+      <w:pPr>
+        <w:pStyle w:val="ListParagraph"/>
+        <w:numPr>
+          <w:ilvl w:val="0"/>
+          <w:numId w:val="1"/>
+        </w:numPr>
+      </w:pPr>
+      <w:r>
+        <w:t>Major abstractions and relationships</w:t>
+      </w:r>
+    </w:p>
+    <w:p>
+      <w:pPr>
+        <w:pStyle w:val="ListParagraph"/>
+        <w:numPr>
+          <w:ilvl w:val="1"/>
+          <w:numId w:val="1"/>
+        </w:numPr>
+      </w:pPr>
     </w:p>
     <w:sectPr>
       <w:pgSz w:w="12240" w:h="15840"/>
@@ -697,6 +755,7 @@
     <w:lsdException w:name="HTML Sample" w:semiHidden="1" w:unhideWhenUsed="1"/>
     <w:lsdException w:name="HTML Typewriter" w:semiHidden="1" w:unhideWhenUsed="1"/>
     <w:lsdException w:name="HTML Variable" w:semiHidden="1" w:unhideWhenUsed="1"/>
+    <w:lsdException w:name="Normal Table" w:semiHidden="1" w:unhideWhenUsed="1"/>
     <w:lsdException w:name="annotation subject" w:semiHidden="1" w:unhideWhenUsed="1"/>
     <w:lsdException w:name="No List" w:semiHidden="1" w:unhideWhenUsed="1"/>
     <w:lsdException w:name="Outline List 1" w:semiHidden="1" w:unhideWhenUsed="1"/>
@@ -743,8 +802,10 @@
     <w:lsdException w:name="Table Subtle 2" w:semiHidden="1" w:unhideWhenUsed="1"/>
     <w:lsdException w:name="Table Web 1" w:semiHidden="1" w:unhideWhenUsed="1"/>
     <w:lsdException w:name="Table Web 2" w:semiHidden="1" w:unhideWhenUsed="1"/>
+    <w:lsdException w:name="Table Web 3" w:semiHidden="1" w:unhideWhenUsed="1"/>
     <w:lsdException w:name="Balloon Text" w:semiHidden="1" w:unhideWhenUsed="1"/>
     <w:lsdException w:name="Table Grid" w:uiPriority="39"/>
+    <w:lsdException w:name="Table Theme" w:semiHidden="1" w:unhideWhenUsed="1"/>
     <w:lsdException w:name="Placeholder Text" w:semiHidden="1"/>
     <w:lsdException w:name="No Spacing" w:uiPriority="1" w:qFormat="1"/>
     <w:lsdException w:name="Light Shading" w:uiPriority="60"/>

</xml_diff>

<commit_message>
User can input month, day, year, and weather in typed inputs. Outputs are fixed.
</commit_message>
<xml_diff>
--- a/Sprint0/PG3_S0.docx
+++ b/Sprint0/PG3_S0.docx
@@ -116,284 +116,287 @@
       <w:r>
         <w:t xml:space="preserve">, math, scipy, </w:t>
       </w:r>
-    </w:p>
-    <w:p>
-      <w:pPr>
-        <w:pStyle w:val="ListParagraph"/>
-        <w:numPr>
-          <w:ilvl w:val="0"/>
-          <w:numId w:val="1"/>
-        </w:numPr>
-      </w:pPr>
-      <w:r>
-        <w:t>Inputs</w:t>
-      </w:r>
-    </w:p>
-    <w:p>
-      <w:pPr>
-        <w:pStyle w:val="ListParagraph"/>
-        <w:numPr>
-          <w:ilvl w:val="1"/>
-          <w:numId w:val="1"/>
-        </w:numPr>
-      </w:pPr>
-      <w:r>
-        <w:t>A da</w:t>
-      </w:r>
-      <w:r>
-        <w:t>te (datetime)</w:t>
-      </w:r>
-    </w:p>
-    <w:p>
-      <w:pPr>
-        <w:pStyle w:val="ListParagraph"/>
-        <w:numPr>
-          <w:ilvl w:val="2"/>
-          <w:numId w:val="1"/>
-        </w:numPr>
-      </w:pPr>
-      <w:r>
-        <w:t>Can be changed to complete user input (string)</w:t>
-      </w:r>
-    </w:p>
-    <w:p>
-      <w:pPr>
-        <w:pStyle w:val="ListParagraph"/>
-        <w:numPr>
-          <w:ilvl w:val="1"/>
-          <w:numId w:val="1"/>
-        </w:numPr>
-      </w:pPr>
-      <w:r>
-        <w:t>Whether or not the weather is nice (bool)</w:t>
-      </w:r>
-    </w:p>
-    <w:p>
-      <w:pPr>
-        <w:pStyle w:val="ListParagraph"/>
-        <w:numPr>
-          <w:ilvl w:val="0"/>
-          <w:numId w:val="1"/>
-        </w:numPr>
-      </w:pPr>
-      <w:r>
-        <w:t>Outputs</w:t>
-      </w:r>
-    </w:p>
-    <w:p>
-      <w:pPr>
-        <w:pStyle w:val="ListParagraph"/>
-        <w:numPr>
-          <w:ilvl w:val="1"/>
-          <w:numId w:val="1"/>
-        </w:numPr>
-      </w:pPr>
-      <w:r>
-        <w:t>CSV</w:t>
-      </w:r>
-      <w:r>
-        <w:t xml:space="preserve"> file for specific day</w:t>
-      </w:r>
-      <w:r>
-        <w:t xml:space="preserve"> containing one line per customer with:</w:t>
-      </w:r>
-    </w:p>
-    <w:p>
-      <w:pPr>
-        <w:pStyle w:val="ListParagraph"/>
-        <w:numPr>
-          <w:ilvl w:val="2"/>
-          <w:numId w:val="1"/>
-        </w:numPr>
-      </w:pPr>
-      <w:r>
-        <w:t>The</w:t>
-      </w:r>
-      <w:r>
-        <w:t xml:space="preserve"> time a customer entered the store</w:t>
-      </w:r>
-      <w:r>
-        <w:t xml:space="preserve"> (float)</w:t>
-      </w:r>
-    </w:p>
-    <w:p>
-      <w:pPr>
-        <w:pStyle w:val="ListParagraph"/>
-        <w:numPr>
-          <w:ilvl w:val="2"/>
-          <w:numId w:val="1"/>
-        </w:numPr>
-      </w:pPr>
-      <w:r>
-        <w:t>The</w:t>
-      </w:r>
-      <w:r>
-        <w:t xml:space="preserve"> amount of the customer spent in the store</w:t>
-      </w:r>
-      <w:r>
-        <w:t xml:space="preserve"> (float)</w:t>
-      </w:r>
-    </w:p>
-    <w:p>
-      <w:pPr>
-        <w:pStyle w:val="ListParagraph"/>
-        <w:numPr>
-          <w:ilvl w:val="2"/>
-          <w:numId w:val="1"/>
-        </w:numPr>
-      </w:pPr>
-      <w:r>
-        <w:t>Whether</w:t>
-      </w:r>
-      <w:r>
-        <w:t xml:space="preserve"> or not this customer was rushing (lunch, dinner)</w:t>
-      </w:r>
-    </w:p>
-    <w:p>
-      <w:pPr>
-        <w:pStyle w:val="ListParagraph"/>
-        <w:numPr>
-          <w:ilvl w:val="2"/>
-          <w:numId w:val="1"/>
-        </w:numPr>
-      </w:pPr>
-      <w:r>
-        <w:t>W</w:t>
-      </w:r>
-      <w:r>
-        <w:t>hether or not this customer was a senior</w:t>
-      </w:r>
-    </w:p>
-    <w:p>
-      <w:pPr>
-        <w:pStyle w:val="ListParagraph"/>
-        <w:numPr>
-          <w:ilvl w:val="2"/>
-          <w:numId w:val="1"/>
-        </w:numPr>
-      </w:pPr>
-      <w:r>
-        <w:t>Wh</w:t>
-      </w:r>
-      <w:r>
-        <w:t>ether or not it is a nice day outside</w:t>
-      </w:r>
-    </w:p>
-    <w:p>
-      <w:pPr>
-        <w:pStyle w:val="ListParagraph"/>
-        <w:numPr>
-          <w:ilvl w:val="1"/>
-          <w:numId w:val="1"/>
-        </w:numPr>
-      </w:pPr>
-      <w:r>
-        <w:t>Statistics for csv file</w:t>
-      </w:r>
-    </w:p>
-    <w:p>
-      <w:pPr>
-        <w:pStyle w:val="ListParagraph"/>
-        <w:numPr>
-          <w:ilvl w:val="2"/>
-          <w:numId w:val="1"/>
-        </w:numPr>
-      </w:pPr>
-      <w:r>
-        <w:t>Total customers</w:t>
-      </w:r>
-      <w:r>
-        <w:t xml:space="preserve"> per day</w:t>
-      </w:r>
-    </w:p>
-    <w:p>
-      <w:pPr>
-        <w:pStyle w:val="ListParagraph"/>
-        <w:numPr>
-          <w:ilvl w:val="2"/>
-          <w:numId w:val="1"/>
-        </w:numPr>
-      </w:pPr>
-      <w:r>
-        <w:t xml:space="preserve">Customers </w:t>
-      </w:r>
-      <w:r>
-        <w:t>in store per hour</w:t>
-      </w:r>
-    </w:p>
-    <w:p>
-      <w:pPr>
-        <w:pStyle w:val="ListParagraph"/>
-        <w:numPr>
-          <w:ilvl w:val="2"/>
-          <w:numId w:val="1"/>
-        </w:numPr>
-      </w:pPr>
-      <w:r>
-        <w:t>New customers per hour</w:t>
-      </w:r>
-    </w:p>
-    <w:p>
-      <w:pPr>
-        <w:pStyle w:val="ListParagraph"/>
-        <w:numPr>
-          <w:ilvl w:val="2"/>
-          <w:numId w:val="1"/>
-        </w:numPr>
-      </w:pPr>
-      <w:r>
-        <w:t>Number of customers for lunch rush</w:t>
-      </w:r>
-    </w:p>
-    <w:p>
-      <w:pPr>
-        <w:pStyle w:val="ListParagraph"/>
-        <w:numPr>
-          <w:ilvl w:val="2"/>
-          <w:numId w:val="1"/>
-        </w:numPr>
-      </w:pPr>
-      <w:r>
-        <w:t>Number of customers for dinner rush</w:t>
-      </w:r>
-    </w:p>
-    <w:p>
-      <w:pPr>
-        <w:pStyle w:val="ListParagraph"/>
-        <w:numPr>
-          <w:ilvl w:val="2"/>
-          <w:numId w:val="1"/>
-        </w:numPr>
-      </w:pPr>
-      <w:r>
-        <w:t>Number of seniors</w:t>
-      </w:r>
-    </w:p>
-    <w:p>
-      <w:pPr>
-        <w:pStyle w:val="ListParagraph"/>
-        <w:numPr>
-          <w:ilvl w:val="2"/>
-          <w:numId w:val="1"/>
-        </w:numPr>
-      </w:pPr>
-      <w:r>
-        <w:t xml:space="preserve">Number of customers at closing time </w:t>
-      </w:r>
-    </w:p>
-    <w:p>
-      <w:pPr>
-        <w:pStyle w:val="ListParagraph"/>
-        <w:numPr>
-          <w:ilvl w:val="2"/>
-          <w:numId w:val="1"/>
-        </w:numPr>
-      </w:pPr>
-      <w:r>
-        <w:t>Average and standard deviation of time spent for customer in a particular category</w:t>
+      <w:r>
+        <w:t>numpy, pandas</w:t>
       </w:r>
       <w:bookmarkStart w:id="0" w:name="_GoBack"/>
       <w:bookmarkEnd w:id="0"/>
+    </w:p>
+    <w:p>
+      <w:pPr>
+        <w:pStyle w:val="ListParagraph"/>
+        <w:numPr>
+          <w:ilvl w:val="0"/>
+          <w:numId w:val="1"/>
+        </w:numPr>
+      </w:pPr>
+      <w:r>
+        <w:t>Inputs</w:t>
+      </w:r>
+    </w:p>
+    <w:p>
+      <w:pPr>
+        <w:pStyle w:val="ListParagraph"/>
+        <w:numPr>
+          <w:ilvl w:val="1"/>
+          <w:numId w:val="1"/>
+        </w:numPr>
+      </w:pPr>
+      <w:r>
+        <w:t>A da</w:t>
+      </w:r>
+      <w:r>
+        <w:t>te (datetime)</w:t>
+      </w:r>
+    </w:p>
+    <w:p>
+      <w:pPr>
+        <w:pStyle w:val="ListParagraph"/>
+        <w:numPr>
+          <w:ilvl w:val="2"/>
+          <w:numId w:val="1"/>
+        </w:numPr>
+      </w:pPr>
+      <w:r>
+        <w:t>Can be changed to complete user input (string)</w:t>
+      </w:r>
+    </w:p>
+    <w:p>
+      <w:pPr>
+        <w:pStyle w:val="ListParagraph"/>
+        <w:numPr>
+          <w:ilvl w:val="1"/>
+          <w:numId w:val="1"/>
+        </w:numPr>
+      </w:pPr>
+      <w:r>
+        <w:t>Whether or not the weather is nice (bool)</w:t>
+      </w:r>
+    </w:p>
+    <w:p>
+      <w:pPr>
+        <w:pStyle w:val="ListParagraph"/>
+        <w:numPr>
+          <w:ilvl w:val="0"/>
+          <w:numId w:val="1"/>
+        </w:numPr>
+      </w:pPr>
+      <w:r>
+        <w:t>Outputs</w:t>
+      </w:r>
+    </w:p>
+    <w:p>
+      <w:pPr>
+        <w:pStyle w:val="ListParagraph"/>
+        <w:numPr>
+          <w:ilvl w:val="1"/>
+          <w:numId w:val="1"/>
+        </w:numPr>
+      </w:pPr>
+      <w:r>
+        <w:t>CSV</w:t>
+      </w:r>
+      <w:r>
+        <w:t xml:space="preserve"> file for specific day</w:t>
+      </w:r>
+      <w:r>
+        <w:t xml:space="preserve"> containing one line per customer with:</w:t>
+      </w:r>
+    </w:p>
+    <w:p>
+      <w:pPr>
+        <w:pStyle w:val="ListParagraph"/>
+        <w:numPr>
+          <w:ilvl w:val="2"/>
+          <w:numId w:val="1"/>
+        </w:numPr>
+      </w:pPr>
+      <w:r>
+        <w:t>The</w:t>
+      </w:r>
+      <w:r>
+        <w:t xml:space="preserve"> time a customer entered the store</w:t>
+      </w:r>
+      <w:r>
+        <w:t xml:space="preserve"> (float)</w:t>
+      </w:r>
+    </w:p>
+    <w:p>
+      <w:pPr>
+        <w:pStyle w:val="ListParagraph"/>
+        <w:numPr>
+          <w:ilvl w:val="2"/>
+          <w:numId w:val="1"/>
+        </w:numPr>
+      </w:pPr>
+      <w:r>
+        <w:t>The</w:t>
+      </w:r>
+      <w:r>
+        <w:t xml:space="preserve"> amount of the customer spent in the store</w:t>
+      </w:r>
+      <w:r>
+        <w:t xml:space="preserve"> (float)</w:t>
+      </w:r>
+    </w:p>
+    <w:p>
+      <w:pPr>
+        <w:pStyle w:val="ListParagraph"/>
+        <w:numPr>
+          <w:ilvl w:val="2"/>
+          <w:numId w:val="1"/>
+        </w:numPr>
+      </w:pPr>
+      <w:r>
+        <w:t>Whether</w:t>
+      </w:r>
+      <w:r>
+        <w:t xml:space="preserve"> or not this customer was rushing (lunch, dinner)</w:t>
+      </w:r>
+    </w:p>
+    <w:p>
+      <w:pPr>
+        <w:pStyle w:val="ListParagraph"/>
+        <w:numPr>
+          <w:ilvl w:val="2"/>
+          <w:numId w:val="1"/>
+        </w:numPr>
+      </w:pPr>
+      <w:r>
+        <w:t>W</w:t>
+      </w:r>
+      <w:r>
+        <w:t>hether or not this customer was a senior</w:t>
+      </w:r>
+    </w:p>
+    <w:p>
+      <w:pPr>
+        <w:pStyle w:val="ListParagraph"/>
+        <w:numPr>
+          <w:ilvl w:val="2"/>
+          <w:numId w:val="1"/>
+        </w:numPr>
+      </w:pPr>
+      <w:r>
+        <w:t>Wh</w:t>
+      </w:r>
+      <w:r>
+        <w:t>ether or not it is a nice day outside</w:t>
+      </w:r>
+    </w:p>
+    <w:p>
+      <w:pPr>
+        <w:pStyle w:val="ListParagraph"/>
+        <w:numPr>
+          <w:ilvl w:val="1"/>
+          <w:numId w:val="1"/>
+        </w:numPr>
+      </w:pPr>
+      <w:r>
+        <w:t>Statistics for csv file</w:t>
+      </w:r>
+    </w:p>
+    <w:p>
+      <w:pPr>
+        <w:pStyle w:val="ListParagraph"/>
+        <w:numPr>
+          <w:ilvl w:val="2"/>
+          <w:numId w:val="1"/>
+        </w:numPr>
+      </w:pPr>
+      <w:r>
+        <w:t>Total customers</w:t>
+      </w:r>
+      <w:r>
+        <w:t xml:space="preserve"> per day</w:t>
+      </w:r>
+    </w:p>
+    <w:p>
+      <w:pPr>
+        <w:pStyle w:val="ListParagraph"/>
+        <w:numPr>
+          <w:ilvl w:val="2"/>
+          <w:numId w:val="1"/>
+        </w:numPr>
+      </w:pPr>
+      <w:r>
+        <w:t xml:space="preserve">Customers </w:t>
+      </w:r>
+      <w:r>
+        <w:t>in store per hour</w:t>
+      </w:r>
+    </w:p>
+    <w:p>
+      <w:pPr>
+        <w:pStyle w:val="ListParagraph"/>
+        <w:numPr>
+          <w:ilvl w:val="2"/>
+          <w:numId w:val="1"/>
+        </w:numPr>
+      </w:pPr>
+      <w:r>
+        <w:t>New customers per hour</w:t>
+      </w:r>
+    </w:p>
+    <w:p>
+      <w:pPr>
+        <w:pStyle w:val="ListParagraph"/>
+        <w:numPr>
+          <w:ilvl w:val="2"/>
+          <w:numId w:val="1"/>
+        </w:numPr>
+      </w:pPr>
+      <w:r>
+        <w:t>Number of customers for lunch rush</w:t>
+      </w:r>
+    </w:p>
+    <w:p>
+      <w:pPr>
+        <w:pStyle w:val="ListParagraph"/>
+        <w:numPr>
+          <w:ilvl w:val="2"/>
+          <w:numId w:val="1"/>
+        </w:numPr>
+      </w:pPr>
+      <w:r>
+        <w:t>Number of customers for dinner rush</w:t>
+      </w:r>
+    </w:p>
+    <w:p>
+      <w:pPr>
+        <w:pStyle w:val="ListParagraph"/>
+        <w:numPr>
+          <w:ilvl w:val="2"/>
+          <w:numId w:val="1"/>
+        </w:numPr>
+      </w:pPr>
+      <w:r>
+        <w:t>Number of seniors</w:t>
+      </w:r>
+    </w:p>
+    <w:p>
+      <w:pPr>
+        <w:pStyle w:val="ListParagraph"/>
+        <w:numPr>
+          <w:ilvl w:val="2"/>
+          <w:numId w:val="1"/>
+        </w:numPr>
+      </w:pPr>
+      <w:r>
+        <w:t xml:space="preserve">Number of customers at closing time </w:t>
+      </w:r>
+    </w:p>
+    <w:p>
+      <w:pPr>
+        <w:pStyle w:val="ListParagraph"/>
+        <w:numPr>
+          <w:ilvl w:val="2"/>
+          <w:numId w:val="1"/>
+        </w:numPr>
+      </w:pPr>
+      <w:r>
+        <w:t>Average and standard deviation of time spent for customer in a particular category</w:t>
+      </w:r>
     </w:p>
     <w:p>
       <w:pPr>

</xml_diff>

<commit_message>
Added numpy and fixed outputs
</commit_message>
<xml_diff>
--- a/Sprint0/PG3_S0.docx
+++ b/Sprint0/PG3_S0.docx
@@ -119,305 +119,326 @@
       <w:r>
         <w:t>numpy, pandas</w:t>
       </w:r>
+    </w:p>
+    <w:p>
+      <w:pPr>
+        <w:pStyle w:val="ListParagraph"/>
+        <w:numPr>
+          <w:ilvl w:val="0"/>
+          <w:numId w:val="1"/>
+        </w:numPr>
+      </w:pPr>
+      <w:r>
+        <w:t>Inputs</w:t>
+      </w:r>
+    </w:p>
+    <w:p>
+      <w:pPr>
+        <w:pStyle w:val="ListParagraph"/>
+        <w:numPr>
+          <w:ilvl w:val="1"/>
+          <w:numId w:val="1"/>
+        </w:numPr>
+      </w:pPr>
+      <w:r>
+        <w:t>A da</w:t>
+      </w:r>
+      <w:r>
+        <w:t>te (datetime)</w:t>
+      </w:r>
+    </w:p>
+    <w:p>
+      <w:pPr>
+        <w:pStyle w:val="ListParagraph"/>
+        <w:numPr>
+          <w:ilvl w:val="2"/>
+          <w:numId w:val="1"/>
+        </w:numPr>
+      </w:pPr>
+      <w:r>
+        <w:t xml:space="preserve">Can be changed to complete user input </w:t>
+      </w:r>
+      <w:r>
+        <w:t xml:space="preserve">for month, day, year </w:t>
+      </w:r>
+      <w:r>
+        <w:t>(string)</w:t>
+      </w:r>
+    </w:p>
+    <w:p>
+      <w:pPr>
+        <w:pStyle w:val="ListParagraph"/>
+        <w:numPr>
+          <w:ilvl w:val="1"/>
+          <w:numId w:val="1"/>
+        </w:numPr>
+      </w:pPr>
+      <w:r>
+        <w:t>Whether or not the weather is nice (bool)</w:t>
+      </w:r>
+    </w:p>
+    <w:p>
+      <w:pPr>
+        <w:pStyle w:val="ListParagraph"/>
+        <w:numPr>
+          <w:ilvl w:val="0"/>
+          <w:numId w:val="1"/>
+        </w:numPr>
+      </w:pPr>
+      <w:r>
+        <w:t>Outputs</w:t>
+      </w:r>
+    </w:p>
+    <w:p>
+      <w:pPr>
+        <w:pStyle w:val="ListParagraph"/>
+        <w:numPr>
+          <w:ilvl w:val="1"/>
+          <w:numId w:val="1"/>
+        </w:numPr>
+      </w:pPr>
+      <w:r>
+        <w:t>CSV</w:t>
+      </w:r>
+      <w:r>
+        <w:t xml:space="preserve"> file for specific day</w:t>
+      </w:r>
+      <w:r>
+        <w:t xml:space="preserve"> containing one line per customer with:</w:t>
+      </w:r>
+    </w:p>
+    <w:p>
+      <w:pPr>
+        <w:pStyle w:val="ListParagraph"/>
+        <w:numPr>
+          <w:ilvl w:val="2"/>
+          <w:numId w:val="1"/>
+        </w:numPr>
+      </w:pPr>
+      <w:r>
+        <w:t>The</w:t>
+      </w:r>
+      <w:r>
+        <w:t xml:space="preserve"> time a customer entered the store</w:t>
+      </w:r>
+      <w:r>
+        <w:t xml:space="preserve"> (float)</w:t>
+      </w:r>
+    </w:p>
+    <w:p>
+      <w:pPr>
+        <w:pStyle w:val="ListParagraph"/>
+        <w:numPr>
+          <w:ilvl w:val="2"/>
+          <w:numId w:val="1"/>
+        </w:numPr>
+      </w:pPr>
+      <w:r>
+        <w:t>The</w:t>
+      </w:r>
+      <w:r>
+        <w:t xml:space="preserve"> amount of the customer spent in the store</w:t>
+      </w:r>
+      <w:r>
+        <w:t xml:space="preserve"> (float)</w:t>
+      </w:r>
+    </w:p>
+    <w:p>
+      <w:pPr>
+        <w:pStyle w:val="ListParagraph"/>
+        <w:numPr>
+          <w:ilvl w:val="2"/>
+          <w:numId w:val="1"/>
+        </w:numPr>
+      </w:pPr>
+      <w:r>
+        <w:t>Whether</w:t>
+      </w:r>
+      <w:r>
+        <w:t xml:space="preserve"> or not this customer was rushing (lunch, dinner)</w:t>
+      </w:r>
+    </w:p>
+    <w:p>
+      <w:pPr>
+        <w:pStyle w:val="ListParagraph"/>
+        <w:numPr>
+          <w:ilvl w:val="2"/>
+          <w:numId w:val="1"/>
+        </w:numPr>
+      </w:pPr>
+      <w:r>
+        <w:t>W</w:t>
+      </w:r>
+      <w:r>
+        <w:t>hether or not this customer was a senior</w:t>
+      </w:r>
+    </w:p>
+    <w:p>
+      <w:pPr>
+        <w:pStyle w:val="ListParagraph"/>
+        <w:numPr>
+          <w:ilvl w:val="2"/>
+          <w:numId w:val="1"/>
+        </w:numPr>
+      </w:pPr>
+      <w:r>
+        <w:t>Wh</w:t>
+      </w:r>
+      <w:r>
+        <w:t>ether or not it is a nice day outside</w:t>
+      </w:r>
+    </w:p>
+    <w:p>
+      <w:pPr>
+        <w:pStyle w:val="ListParagraph"/>
+        <w:numPr>
+          <w:ilvl w:val="1"/>
+          <w:numId w:val="1"/>
+        </w:numPr>
+      </w:pPr>
+      <w:r>
+        <w:t>Statistics for csv file</w:t>
+      </w:r>
+    </w:p>
+    <w:p>
+      <w:pPr>
+        <w:pStyle w:val="ListParagraph"/>
+        <w:numPr>
+          <w:ilvl w:val="2"/>
+          <w:numId w:val="1"/>
+        </w:numPr>
+      </w:pPr>
+      <w:r>
+        <w:t>Total customers</w:t>
+      </w:r>
+      <w:r>
+        <w:t xml:space="preserve"> per day</w:t>
+      </w:r>
+    </w:p>
+    <w:p>
+      <w:pPr>
+        <w:pStyle w:val="ListParagraph"/>
+        <w:numPr>
+          <w:ilvl w:val="2"/>
+          <w:numId w:val="1"/>
+        </w:numPr>
+      </w:pPr>
+      <w:r>
+        <w:t xml:space="preserve">Customers </w:t>
+      </w:r>
+      <w:r>
+        <w:t>in store per hour</w:t>
+      </w:r>
+    </w:p>
+    <w:p>
+      <w:pPr>
+        <w:pStyle w:val="ListParagraph"/>
+        <w:numPr>
+          <w:ilvl w:val="2"/>
+          <w:numId w:val="1"/>
+        </w:numPr>
+      </w:pPr>
+      <w:r>
+        <w:t>New customers per hour</w:t>
+      </w:r>
+    </w:p>
+    <w:p>
+      <w:pPr>
+        <w:pStyle w:val="ListParagraph"/>
+        <w:numPr>
+          <w:ilvl w:val="2"/>
+          <w:numId w:val="1"/>
+        </w:numPr>
+      </w:pPr>
+      <w:r>
+        <w:t>Number of customers for lunch rush</w:t>
+      </w:r>
+    </w:p>
+    <w:p>
+      <w:pPr>
+        <w:pStyle w:val="ListParagraph"/>
+        <w:numPr>
+          <w:ilvl w:val="2"/>
+          <w:numId w:val="1"/>
+        </w:numPr>
+      </w:pPr>
+      <w:r>
+        <w:t>Number of customers for dinner rush</w:t>
+      </w:r>
+    </w:p>
+    <w:p>
+      <w:pPr>
+        <w:pStyle w:val="ListParagraph"/>
+        <w:numPr>
+          <w:ilvl w:val="2"/>
+          <w:numId w:val="1"/>
+        </w:numPr>
+      </w:pPr>
+      <w:r>
+        <w:t>Number of seniors</w:t>
+      </w:r>
+    </w:p>
+    <w:p>
+      <w:pPr>
+        <w:pStyle w:val="ListParagraph"/>
+        <w:numPr>
+          <w:ilvl w:val="2"/>
+          <w:numId w:val="1"/>
+        </w:numPr>
+      </w:pPr>
+      <w:r>
+        <w:t xml:space="preserve">Number of customers at closing time </w:t>
+      </w:r>
+    </w:p>
+    <w:p>
+      <w:pPr>
+        <w:pStyle w:val="ListParagraph"/>
+        <w:numPr>
+          <w:ilvl w:val="2"/>
+          <w:numId w:val="1"/>
+        </w:numPr>
+      </w:pPr>
+      <w:r>
+        <w:t>Average and standard deviation of time spent for customer in a particular category</w:t>
+      </w:r>
+    </w:p>
+    <w:p>
+      <w:pPr>
+        <w:pStyle w:val="ListParagraph"/>
+        <w:numPr>
+          <w:ilvl w:val="0"/>
+          <w:numId w:val="1"/>
+        </w:numPr>
+      </w:pPr>
+      <w:r>
+        <w:t>Major abstractions and relationships</w:t>
+      </w:r>
+    </w:p>
+    <w:p>
+      <w:pPr>
+        <w:pStyle w:val="ListParagraph"/>
+        <w:numPr>
+          <w:ilvl w:val="1"/>
+          <w:numId w:val="1"/>
+        </w:numPr>
+      </w:pPr>
+      <w:r>
+        <w:t>The holidays used in this software will be pulled from USA holidays from holidays package in python</w:t>
+      </w:r>
+    </w:p>
+    <w:p>
+      <w:pPr>
+        <w:pStyle w:val="ListParagraph"/>
+        <w:numPr>
+          <w:ilvl w:val="1"/>
+          <w:numId w:val="1"/>
+        </w:numPr>
+      </w:pPr>
+      <w:r>
+        <w:t>Certain percentages will be guessed and used. These will be provided if wanted and can be changed easily</w:t>
+      </w:r>
       <w:bookmarkStart w:id="0" w:name="_GoBack"/>
       <w:bookmarkEnd w:id="0"/>
-    </w:p>
-    <w:p>
-      <w:pPr>
-        <w:pStyle w:val="ListParagraph"/>
-        <w:numPr>
-          <w:ilvl w:val="0"/>
-          <w:numId w:val="1"/>
-        </w:numPr>
-      </w:pPr>
-      <w:r>
-        <w:t>Inputs</w:t>
-      </w:r>
-    </w:p>
-    <w:p>
-      <w:pPr>
-        <w:pStyle w:val="ListParagraph"/>
-        <w:numPr>
-          <w:ilvl w:val="1"/>
-          <w:numId w:val="1"/>
-        </w:numPr>
-      </w:pPr>
-      <w:r>
-        <w:t>A da</w:t>
-      </w:r>
-      <w:r>
-        <w:t>te (datetime)</w:t>
-      </w:r>
-    </w:p>
-    <w:p>
-      <w:pPr>
-        <w:pStyle w:val="ListParagraph"/>
-        <w:numPr>
-          <w:ilvl w:val="2"/>
-          <w:numId w:val="1"/>
-        </w:numPr>
-      </w:pPr>
-      <w:r>
-        <w:t>Can be changed to complete user input (string)</w:t>
-      </w:r>
-    </w:p>
-    <w:p>
-      <w:pPr>
-        <w:pStyle w:val="ListParagraph"/>
-        <w:numPr>
-          <w:ilvl w:val="1"/>
-          <w:numId w:val="1"/>
-        </w:numPr>
-      </w:pPr>
-      <w:r>
-        <w:t>Whether or not the weather is nice (bool)</w:t>
-      </w:r>
-    </w:p>
-    <w:p>
-      <w:pPr>
-        <w:pStyle w:val="ListParagraph"/>
-        <w:numPr>
-          <w:ilvl w:val="0"/>
-          <w:numId w:val="1"/>
-        </w:numPr>
-      </w:pPr>
-      <w:r>
-        <w:t>Outputs</w:t>
-      </w:r>
-    </w:p>
-    <w:p>
-      <w:pPr>
-        <w:pStyle w:val="ListParagraph"/>
-        <w:numPr>
-          <w:ilvl w:val="1"/>
-          <w:numId w:val="1"/>
-        </w:numPr>
-      </w:pPr>
-      <w:r>
-        <w:t>CSV</w:t>
-      </w:r>
-      <w:r>
-        <w:t xml:space="preserve"> file for specific day</w:t>
-      </w:r>
-      <w:r>
-        <w:t xml:space="preserve"> containing one line per customer with:</w:t>
-      </w:r>
-    </w:p>
-    <w:p>
-      <w:pPr>
-        <w:pStyle w:val="ListParagraph"/>
-        <w:numPr>
-          <w:ilvl w:val="2"/>
-          <w:numId w:val="1"/>
-        </w:numPr>
-      </w:pPr>
-      <w:r>
-        <w:t>The</w:t>
-      </w:r>
-      <w:r>
-        <w:t xml:space="preserve"> time a customer entered the store</w:t>
-      </w:r>
-      <w:r>
-        <w:t xml:space="preserve"> (float)</w:t>
-      </w:r>
-    </w:p>
-    <w:p>
-      <w:pPr>
-        <w:pStyle w:val="ListParagraph"/>
-        <w:numPr>
-          <w:ilvl w:val="2"/>
-          <w:numId w:val="1"/>
-        </w:numPr>
-      </w:pPr>
-      <w:r>
-        <w:t>The</w:t>
-      </w:r>
-      <w:r>
-        <w:t xml:space="preserve"> amount of the customer spent in the store</w:t>
-      </w:r>
-      <w:r>
-        <w:t xml:space="preserve"> (float)</w:t>
-      </w:r>
-    </w:p>
-    <w:p>
-      <w:pPr>
-        <w:pStyle w:val="ListParagraph"/>
-        <w:numPr>
-          <w:ilvl w:val="2"/>
-          <w:numId w:val="1"/>
-        </w:numPr>
-      </w:pPr>
-      <w:r>
-        <w:t>Whether</w:t>
-      </w:r>
-      <w:r>
-        <w:t xml:space="preserve"> or not this customer was rushing (lunch, dinner)</w:t>
-      </w:r>
-    </w:p>
-    <w:p>
-      <w:pPr>
-        <w:pStyle w:val="ListParagraph"/>
-        <w:numPr>
-          <w:ilvl w:val="2"/>
-          <w:numId w:val="1"/>
-        </w:numPr>
-      </w:pPr>
-      <w:r>
-        <w:t>W</w:t>
-      </w:r>
-      <w:r>
-        <w:t>hether or not this customer was a senior</w:t>
-      </w:r>
-    </w:p>
-    <w:p>
-      <w:pPr>
-        <w:pStyle w:val="ListParagraph"/>
-        <w:numPr>
-          <w:ilvl w:val="2"/>
-          <w:numId w:val="1"/>
-        </w:numPr>
-      </w:pPr>
-      <w:r>
-        <w:t>Wh</w:t>
-      </w:r>
-      <w:r>
-        <w:t>ether or not it is a nice day outside</w:t>
-      </w:r>
-    </w:p>
-    <w:p>
-      <w:pPr>
-        <w:pStyle w:val="ListParagraph"/>
-        <w:numPr>
-          <w:ilvl w:val="1"/>
-          <w:numId w:val="1"/>
-        </w:numPr>
-      </w:pPr>
-      <w:r>
-        <w:t>Statistics for csv file</w:t>
-      </w:r>
-    </w:p>
-    <w:p>
-      <w:pPr>
-        <w:pStyle w:val="ListParagraph"/>
-        <w:numPr>
-          <w:ilvl w:val="2"/>
-          <w:numId w:val="1"/>
-        </w:numPr>
-      </w:pPr>
-      <w:r>
-        <w:t>Total customers</w:t>
-      </w:r>
-      <w:r>
-        <w:t xml:space="preserve"> per day</w:t>
-      </w:r>
-    </w:p>
-    <w:p>
-      <w:pPr>
-        <w:pStyle w:val="ListParagraph"/>
-        <w:numPr>
-          <w:ilvl w:val="2"/>
-          <w:numId w:val="1"/>
-        </w:numPr>
-      </w:pPr>
-      <w:r>
-        <w:t xml:space="preserve">Customers </w:t>
-      </w:r>
-      <w:r>
-        <w:t>in store per hour</w:t>
-      </w:r>
-    </w:p>
-    <w:p>
-      <w:pPr>
-        <w:pStyle w:val="ListParagraph"/>
-        <w:numPr>
-          <w:ilvl w:val="2"/>
-          <w:numId w:val="1"/>
-        </w:numPr>
-      </w:pPr>
-      <w:r>
-        <w:t>New customers per hour</w:t>
-      </w:r>
-    </w:p>
-    <w:p>
-      <w:pPr>
-        <w:pStyle w:val="ListParagraph"/>
-        <w:numPr>
-          <w:ilvl w:val="2"/>
-          <w:numId w:val="1"/>
-        </w:numPr>
-      </w:pPr>
-      <w:r>
-        <w:t>Number of customers for lunch rush</w:t>
-      </w:r>
-    </w:p>
-    <w:p>
-      <w:pPr>
-        <w:pStyle w:val="ListParagraph"/>
-        <w:numPr>
-          <w:ilvl w:val="2"/>
-          <w:numId w:val="1"/>
-        </w:numPr>
-      </w:pPr>
-      <w:r>
-        <w:t>Number of customers for dinner rush</w:t>
-      </w:r>
-    </w:p>
-    <w:p>
-      <w:pPr>
-        <w:pStyle w:val="ListParagraph"/>
-        <w:numPr>
-          <w:ilvl w:val="2"/>
-          <w:numId w:val="1"/>
-        </w:numPr>
-      </w:pPr>
-      <w:r>
-        <w:t>Number of seniors</w:t>
-      </w:r>
-    </w:p>
-    <w:p>
-      <w:pPr>
-        <w:pStyle w:val="ListParagraph"/>
-        <w:numPr>
-          <w:ilvl w:val="2"/>
-          <w:numId w:val="1"/>
-        </w:numPr>
-      </w:pPr>
-      <w:r>
-        <w:t xml:space="preserve">Number of customers at closing time </w:t>
-      </w:r>
-    </w:p>
-    <w:p>
-      <w:pPr>
-        <w:pStyle w:val="ListParagraph"/>
-        <w:numPr>
-          <w:ilvl w:val="2"/>
-          <w:numId w:val="1"/>
-        </w:numPr>
-      </w:pPr>
-      <w:r>
-        <w:t>Average and standard deviation of time spent for customer in a particular category</w:t>
-      </w:r>
-    </w:p>
-    <w:p>
-      <w:pPr>
-        <w:pStyle w:val="ListParagraph"/>
-        <w:numPr>
-          <w:ilvl w:val="0"/>
-          <w:numId w:val="1"/>
-        </w:numPr>
-      </w:pPr>
-      <w:r>
-        <w:t>Major abstractions and relationships</w:t>
-      </w:r>
-    </w:p>
-    <w:p>
-      <w:pPr>
-        <w:pStyle w:val="ListParagraph"/>
-        <w:numPr>
-          <w:ilvl w:val="1"/>
-          <w:numId w:val="1"/>
-        </w:numPr>
-      </w:pPr>
     </w:p>
     <w:sectPr>
       <w:pgSz w:w="12240" w:h="15840"/>

</xml_diff>

<commit_message>
added trello url and abstractions/relationships
</commit_message>
<xml_diff>
--- a/Sprint0/PG3_S0.docx
+++ b/Sprint0/PG3_S0.docx
@@ -1,18 +1,26 @@
 
 <file path=word/document.xml><?xml version="1.0" encoding="utf-8"?>
-<w:document xmlns:wpc="http://schemas.microsoft.com/office/word/2010/wordprocessingCanvas" xmlns:cx="http://schemas.microsoft.com/office/drawing/2014/chartex" xmlns:cx1="http://schemas.microsoft.com/office/drawing/2015/9/8/chartex" xmlns:cx2="http://schemas.microsoft.com/office/drawing/2015/10/21/chartex" xmlns:cx3="http://schemas.microsoft.com/office/drawing/2016/5/9/chartex" xmlns:cx4="http://schemas.microsoft.com/office/drawing/2016/5/10/chartex" xmlns:cx5="http://schemas.microsoft.com/office/drawing/2016/5/11/chartex" xmlns:cx6="http://schemas.microsoft.com/office/drawing/2016/5/12/chartex" xmlns:cx7="http://schemas.microsoft.com/office/drawing/2016/5/13/chartex" xmlns:cx8="http://schemas.microsoft.com/office/drawing/2016/5/14/chartex" xmlns:mc="http://schemas.openxmlformats.org/markup-compatibility/2006" xmlns:aink="http://schemas.microsoft.com/office/drawing/2016/ink" xmlns:am3d="http://schemas.microsoft.com/office/drawing/2017/model3d" xmlns:o="urn:schemas-microsoft-com:office:office" xmlns:r="http://schemas.openxmlformats.org/officeDocument/2006/relationships" xmlns:m="http://schemas.openxmlformats.org/officeDocument/2006/math" xmlns:v="urn:schemas-microsoft-com:vml" xmlns:wp14="http://schemas.microsoft.com/office/word/2010/wordprocessingDrawing" xmlns:wp="http://schemas.openxmlformats.org/drawingml/2006/wordprocessingDrawing" xmlns:w10="urn:schemas-microsoft-com:office:word" xmlns:w="http://schemas.openxmlformats.org/wordprocessingml/2006/main" xmlns:w14="http://schemas.microsoft.com/office/word/2010/wordml" xmlns:w15="http://schemas.microsoft.com/office/word/2012/wordml" xmlns:w16cid="http://schemas.microsoft.com/office/word/2016/wordml/cid" xmlns:w16se="http://schemas.microsoft.com/office/word/2015/wordml/symex" xmlns:wpg="http://schemas.microsoft.com/office/word/2010/wordprocessingGroup" xmlns:wpi="http://schemas.microsoft.com/office/word/2010/wordprocessingInk" xmlns:wne="http://schemas.microsoft.com/office/word/2006/wordml" xmlns:wps="http://schemas.microsoft.com/office/word/2010/wordprocessingShape" mc:Ignorable="w14 w15 w16se w16cid wp14">
+<w:document xmlns:wpc="http://schemas.microsoft.com/office/word/2010/wordprocessingCanvas" xmlns:cx="http://schemas.microsoft.com/office/drawing/2014/chartex" xmlns:cx1="http://schemas.microsoft.com/office/drawing/2015/9/8/chartex" xmlns:cx2="http://schemas.microsoft.com/office/drawing/2015/10/21/chartex" xmlns:cx3="http://schemas.microsoft.com/office/drawing/2016/5/9/chartex" xmlns:cx4="http://schemas.microsoft.com/office/drawing/2016/5/10/chartex" xmlns:cx5="http://schemas.microsoft.com/office/drawing/2016/5/11/chartex" xmlns:cx6="http://schemas.microsoft.com/office/drawing/2016/5/12/chartex" xmlns:cx7="http://schemas.microsoft.com/office/drawing/2016/5/13/chartex" xmlns:cx8="http://schemas.microsoft.com/office/drawing/2016/5/14/chartex" xmlns:mc="http://schemas.openxmlformats.org/markup-compatibility/2006" xmlns:aink="http://schemas.microsoft.com/office/drawing/2016/ink" xmlns:am3d="http://schemas.microsoft.com/office/drawing/2017/model3d" xmlns:o="urn:schemas-microsoft-com:office:office" xmlns:r="http://schemas.openxmlformats.org/officeDocument/2006/relationships" xmlns:m="http://schemas.openxmlformats.org/officeDocument/2006/math" xmlns:v="urn:schemas-microsoft-com:vml" xmlns:wp14="http://schemas.microsoft.com/office/word/2010/wordprocessingDrawing" xmlns:wp="http://schemas.openxmlformats.org/drawingml/2006/wordprocessingDrawing" xmlns:w10="urn:schemas-microsoft-com:office:word" xmlns:w="http://schemas.openxmlformats.org/wordprocessingml/2006/main" xmlns:w14="http://schemas.microsoft.com/office/word/2010/wordml" xmlns:w15="http://schemas.microsoft.com/office/word/2012/wordml" xmlns:w16cex="http://schemas.microsoft.com/office/word/2018/wordml/cex" xmlns:w16cid="http://schemas.microsoft.com/office/word/2016/wordml/cid" xmlns:w16="http://schemas.microsoft.com/office/word/2018/wordml" xmlns:w16se="http://schemas.microsoft.com/office/word/2015/wordml/symex" xmlns:wpg="http://schemas.microsoft.com/office/word/2010/wordprocessingGroup" xmlns:wpi="http://schemas.microsoft.com/office/word/2010/wordprocessingInk" xmlns:wne="http://schemas.microsoft.com/office/word/2006/wordml" xmlns:wps="http://schemas.microsoft.com/office/word/2010/wordprocessingShape" mc:Ignorable="w14 w15 w16se w16cid w16 w16cex wp14">
   <w:body>
     <w:p>
       <w:pPr>
+        <w:pStyle w:val="Heading1"/>
         <w:jc w:val="center"/>
       </w:pPr>
       <w:r>
         <w:t>Project Group 3 – Sprint 0</w:t>
       </w:r>
     </w:p>
+    <w:p/>
     <w:p>
       <w:r>
         <w:t>Trello URL</w:t>
+      </w:r>
+      <w:r>
+        <w:t xml:space="preserve">: </w:t>
+      </w:r>
+      <w:r>
+        <w:t>https://trello.com/b/ld3q8h04/sprint-0</w:t>
       </w:r>
     </w:p>
     <w:p/>
@@ -111,13 +119,145 @@
         </w:numPr>
       </w:pPr>
       <w:r>
-        <w:t>External libraries: random, statistics, csv</w:t>
-      </w:r>
-      <w:r>
-        <w:t xml:space="preserve">, math, scipy, </w:t>
-      </w:r>
-      <w:r>
-        <w:t>numpy, pandas</w:t>
+        <w:t>External libraries</w:t>
+      </w:r>
+    </w:p>
+    <w:p>
+      <w:pPr>
+        <w:pStyle w:val="ListParagraph"/>
+        <w:numPr>
+          <w:ilvl w:val="2"/>
+          <w:numId w:val="1"/>
+        </w:numPr>
+      </w:pPr>
+      <w:r>
+        <w:t>R</w:t>
+      </w:r>
+      <w:r>
+        <w:t>andom</w:t>
+      </w:r>
+      <w:r>
+        <w:t xml:space="preserve"> – used to generate values for shopper time, time spent, </w:t>
+      </w:r>
+      <w:proofErr w:type="spellStart"/>
+      <w:r>
+        <w:t>etc</w:t>
+      </w:r>
+      <w:proofErr w:type="spellEnd"/>
+    </w:p>
+    <w:p>
+      <w:pPr>
+        <w:pStyle w:val="ListParagraph"/>
+        <w:numPr>
+          <w:ilvl w:val="2"/>
+          <w:numId w:val="1"/>
+        </w:numPr>
+      </w:pPr>
+      <w:r>
+        <w:t>S</w:t>
+      </w:r>
+      <w:r>
+        <w:t>tatistics</w:t>
+      </w:r>
+      <w:r>
+        <w:t xml:space="preserve"> – used </w:t>
+      </w:r>
+      <w:r>
+        <w:t>for means and averages</w:t>
+      </w:r>
+    </w:p>
+    <w:p>
+      <w:pPr>
+        <w:pStyle w:val="ListParagraph"/>
+        <w:numPr>
+          <w:ilvl w:val="2"/>
+          <w:numId w:val="1"/>
+        </w:numPr>
+      </w:pPr>
+      <w:r>
+        <w:t>C</w:t>
+      </w:r>
+      <w:r>
+        <w:t>sv</w:t>
+      </w:r>
+      <w:r>
+        <w:t xml:space="preserve"> – needed to generate csv files</w:t>
+      </w:r>
+    </w:p>
+    <w:p>
+      <w:pPr>
+        <w:pStyle w:val="ListParagraph"/>
+        <w:numPr>
+          <w:ilvl w:val="2"/>
+          <w:numId w:val="1"/>
+        </w:numPr>
+      </w:pPr>
+      <w:r>
+        <w:t>M</w:t>
+      </w:r>
+      <w:r>
+        <w:t>ath</w:t>
+      </w:r>
+      <w:r>
+        <w:t xml:space="preserve"> – unused yet</w:t>
+      </w:r>
+    </w:p>
+    <w:p>
+      <w:pPr>
+        <w:pStyle w:val="ListParagraph"/>
+        <w:numPr>
+          <w:ilvl w:val="2"/>
+          <w:numId w:val="1"/>
+        </w:numPr>
+      </w:pPr>
+      <w:proofErr w:type="spellStart"/>
+      <w:r>
+        <w:t>S</w:t>
+      </w:r>
+      <w:r>
+        <w:t>cipy</w:t>
+      </w:r>
+      <w:proofErr w:type="spellEnd"/>
+      <w:r>
+        <w:t xml:space="preserve"> – unused yet</w:t>
+      </w:r>
+    </w:p>
+    <w:p>
+      <w:pPr>
+        <w:pStyle w:val="ListParagraph"/>
+        <w:numPr>
+          <w:ilvl w:val="2"/>
+          <w:numId w:val="1"/>
+        </w:numPr>
+      </w:pPr>
+      <w:proofErr w:type="spellStart"/>
+      <w:r>
+        <w:t>N</w:t>
+      </w:r>
+      <w:r>
+        <w:t>umpy</w:t>
+      </w:r>
+      <w:proofErr w:type="spellEnd"/>
+      <w:r>
+        <w:t xml:space="preserve"> – used for data analysis</w:t>
+      </w:r>
+    </w:p>
+    <w:p>
+      <w:pPr>
+        <w:pStyle w:val="ListParagraph"/>
+        <w:numPr>
+          <w:ilvl w:val="2"/>
+          <w:numId w:val="1"/>
+        </w:numPr>
+      </w:pPr>
+      <w:r>
+        <w:t>P</w:t>
+      </w:r>
+      <w:r>
+        <w:t>andas</w:t>
+      </w:r>
+      <w:r>
+        <w:t xml:space="preserve"> – unused yet</w:t>
       </w:r>
     </w:p>
     <w:p>
@@ -375,6 +515,7 @@
         </w:numPr>
       </w:pPr>
       <w:r>
+        <w:lastRenderedPageBreak/>
         <w:t>Number of seniors</w:t>
       </w:r>
     </w:p>
@@ -437,8 +578,27 @@
       <w:r>
         <w:t>Certain percentages will be guessed and used. These will be provided if wanted and can be changed easily</w:t>
       </w:r>
-      <w:bookmarkStart w:id="0" w:name="_GoBack"/>
-      <w:bookmarkEnd w:id="0"/>
+    </w:p>
+    <w:p>
+      <w:pPr>
+        <w:pStyle w:val="ListParagraph"/>
+        <w:numPr>
+          <w:ilvl w:val="1"/>
+          <w:numId w:val="1"/>
+        </w:numPr>
+      </w:pPr>
+      <w:r>
+        <w:t>Weather is currently defined as “nice” or not. This can be changed by the user in case of weather changes.</w:t>
+      </w:r>
+    </w:p>
+    <w:p>
+      <w:pPr>
+        <w:pStyle w:val="ListParagraph"/>
+        <w:numPr>
+          <w:ilvl w:val="1"/>
+          <w:numId w:val="1"/>
+        </w:numPr>
+      </w:pPr>
     </w:p>
     <w:sectPr>
       <w:pgSz w:w="12240" w:h="15840"/>
@@ -451,7 +611,7 @@
 </file>
 
 <file path=word/numbering.xml><?xml version="1.0" encoding="utf-8"?>
-<w:numbering xmlns:wpc="http://schemas.microsoft.com/office/word/2010/wordprocessingCanvas" xmlns:cx="http://schemas.microsoft.com/office/drawing/2014/chartex" xmlns:cx1="http://schemas.microsoft.com/office/drawing/2015/9/8/chartex" xmlns:cx2="http://schemas.microsoft.com/office/drawing/2015/10/21/chartex" xmlns:cx3="http://schemas.microsoft.com/office/drawing/2016/5/9/chartex" xmlns:cx4="http://schemas.microsoft.com/office/drawing/2016/5/10/chartex" xmlns:cx5="http://schemas.microsoft.com/office/drawing/2016/5/11/chartex" xmlns:cx6="http://schemas.microsoft.com/office/drawing/2016/5/12/chartex" xmlns:cx7="http://schemas.microsoft.com/office/drawing/2016/5/13/chartex" xmlns:cx8="http://schemas.microsoft.com/office/drawing/2016/5/14/chartex" xmlns:mc="http://schemas.openxmlformats.org/markup-compatibility/2006" xmlns:aink="http://schemas.microsoft.com/office/drawing/2016/ink" xmlns:am3d="http://schemas.microsoft.com/office/drawing/2017/model3d" xmlns:o="urn:schemas-microsoft-com:office:office" xmlns:r="http://schemas.openxmlformats.org/officeDocument/2006/relationships" xmlns:m="http://schemas.openxmlformats.org/officeDocument/2006/math" xmlns:v="urn:schemas-microsoft-com:vml" xmlns:wp14="http://schemas.microsoft.com/office/word/2010/wordprocessingDrawing" xmlns:wp="http://schemas.openxmlformats.org/drawingml/2006/wordprocessingDrawing" xmlns:w10="urn:schemas-microsoft-com:office:word" xmlns:w="http://schemas.openxmlformats.org/wordprocessingml/2006/main" xmlns:w14="http://schemas.microsoft.com/office/word/2010/wordml" xmlns:w15="http://schemas.microsoft.com/office/word/2012/wordml" xmlns:w16cid="http://schemas.microsoft.com/office/word/2016/wordml/cid" xmlns:w16se="http://schemas.microsoft.com/office/word/2015/wordml/symex" xmlns:wpg="http://schemas.microsoft.com/office/word/2010/wordprocessingGroup" xmlns:wpi="http://schemas.microsoft.com/office/word/2010/wordprocessingInk" xmlns:wne="http://schemas.microsoft.com/office/word/2006/wordml" xmlns:wps="http://schemas.microsoft.com/office/word/2010/wordprocessingShape" mc:Ignorable="w14 w15 w16se w16cid wp14">
+<w:numbering xmlns:wpc="http://schemas.microsoft.com/office/word/2010/wordprocessingCanvas" xmlns:cx="http://schemas.microsoft.com/office/drawing/2014/chartex" xmlns:cx1="http://schemas.microsoft.com/office/drawing/2015/9/8/chartex" xmlns:cx2="http://schemas.microsoft.com/office/drawing/2015/10/21/chartex" xmlns:cx3="http://schemas.microsoft.com/office/drawing/2016/5/9/chartex" xmlns:cx4="http://schemas.microsoft.com/office/drawing/2016/5/10/chartex" xmlns:cx5="http://schemas.microsoft.com/office/drawing/2016/5/11/chartex" xmlns:cx6="http://schemas.microsoft.com/office/drawing/2016/5/12/chartex" xmlns:cx7="http://schemas.microsoft.com/office/drawing/2016/5/13/chartex" xmlns:cx8="http://schemas.microsoft.com/office/drawing/2016/5/14/chartex" xmlns:mc="http://schemas.openxmlformats.org/markup-compatibility/2006" xmlns:aink="http://schemas.microsoft.com/office/drawing/2016/ink" xmlns:am3d="http://schemas.microsoft.com/office/drawing/2017/model3d" xmlns:o="urn:schemas-microsoft-com:office:office" xmlns:r="http://schemas.openxmlformats.org/officeDocument/2006/relationships" xmlns:m="http://schemas.openxmlformats.org/officeDocument/2006/math" xmlns:v="urn:schemas-microsoft-com:vml" xmlns:wp14="http://schemas.microsoft.com/office/word/2010/wordprocessingDrawing" xmlns:wp="http://schemas.openxmlformats.org/drawingml/2006/wordprocessingDrawing" xmlns:w10="urn:schemas-microsoft-com:office:word" xmlns:w="http://schemas.openxmlformats.org/wordprocessingml/2006/main" xmlns:w14="http://schemas.microsoft.com/office/word/2010/wordml" xmlns:w15="http://schemas.microsoft.com/office/word/2012/wordml" xmlns:w16cex="http://schemas.microsoft.com/office/word/2018/wordml/cex" xmlns:w16cid="http://schemas.microsoft.com/office/word/2016/wordml/cid" xmlns:w16="http://schemas.microsoft.com/office/word/2018/wordml" xmlns:w16se="http://schemas.microsoft.com/office/word/2015/wordml/symex" xmlns:wpg="http://schemas.microsoft.com/office/word/2010/wordprocessingGroup" xmlns:wpi="http://schemas.microsoft.com/office/word/2010/wordprocessingInk" xmlns:wne="http://schemas.microsoft.com/office/word/2006/wordml" xmlns:wps="http://schemas.microsoft.com/office/word/2010/wordprocessingShape" mc:Ignorable="w14 w15 w16se w16cid w16 w16cex wp14">
   <w:abstractNum w:abstractNumId="0" w15:restartNumberingAfterBreak="0">
     <w:nsid w:val="38584413"/>
     <w:multiLevelType w:val="hybridMultilevel"/>
@@ -661,7 +821,7 @@
 </file>
 
 <file path=word/styles.xml><?xml version="1.0" encoding="utf-8"?>
-<w:styles xmlns:mc="http://schemas.openxmlformats.org/markup-compatibility/2006" xmlns:r="http://schemas.openxmlformats.org/officeDocument/2006/relationships" xmlns:w="http://schemas.openxmlformats.org/wordprocessingml/2006/main" xmlns:w14="http://schemas.microsoft.com/office/word/2010/wordml" xmlns:w15="http://schemas.microsoft.com/office/word/2012/wordml" xmlns:w16cid="http://schemas.microsoft.com/office/word/2016/wordml/cid" xmlns:w16se="http://schemas.microsoft.com/office/word/2015/wordml/symex" mc:Ignorable="w14 w15 w16se w16cid">
+<w:styles xmlns:mc="http://schemas.openxmlformats.org/markup-compatibility/2006" xmlns:r="http://schemas.openxmlformats.org/officeDocument/2006/relationships" xmlns:w="http://schemas.openxmlformats.org/wordprocessingml/2006/main" xmlns:w14="http://schemas.microsoft.com/office/word/2010/wordml" xmlns:w15="http://schemas.microsoft.com/office/word/2012/wordml" xmlns:w16cex="http://schemas.microsoft.com/office/word/2018/wordml/cex" xmlns:w16cid="http://schemas.microsoft.com/office/word/2016/wordml/cid" xmlns:w16="http://schemas.microsoft.com/office/word/2018/wordml" xmlns:w16se="http://schemas.microsoft.com/office/word/2015/wordml/symex" mc:Ignorable="w14 w15 w16se w16cid w16 w16cex">
   <w:docDefaults>
     <w:rPrDefault>
       <w:rPr>
@@ -673,7 +833,7 @@
     </w:rPrDefault>
     <w:pPrDefault/>
   </w:docDefaults>
-  <w:latentStyles w:defLockedState="0" w:defUIPriority="99" w:defSemiHidden="0" w:defUnhideWhenUsed="0" w:defQFormat="0" w:count="377">
+  <w:latentStyles w:defLockedState="0" w:defUIPriority="99" w:defSemiHidden="0" w:defUnhideWhenUsed="0" w:defQFormat="0" w:count="376">
     <w:lsdException w:name="Normal" w:uiPriority="0" w:qFormat="1"/>
     <w:lsdException w:name="heading 1" w:uiPriority="9" w:qFormat="1"/>
     <w:lsdException w:name="heading 2" w:semiHidden="1" w:uiPriority="9" w:unhideWhenUsed="1" w:qFormat="1"/>
@@ -1050,11 +1210,53 @@
     <w:lsdException w:name="Hashtag" w:semiHidden="1" w:unhideWhenUsed="1"/>
     <w:lsdException w:name="Unresolved Mention" w:semiHidden="1" w:unhideWhenUsed="1"/>
     <w:lsdException w:name="Smart Link" w:semiHidden="1" w:unhideWhenUsed="1"/>
-    <w:lsdException w:name="Smart Link Error" w:semiHidden="1" w:unhideWhenUsed="1"/>
   </w:latentStyles>
   <w:style w:type="paragraph" w:default="1" w:styleId="Normal">
     <w:name w:val="Normal"/>
     <w:qFormat/>
+  </w:style>
+  <w:style w:type="paragraph" w:styleId="Heading1">
+    <w:name w:val="heading 1"/>
+    <w:basedOn w:val="Normal"/>
+    <w:next w:val="Normal"/>
+    <w:link w:val="Heading1Char"/>
+    <w:uiPriority w:val="9"/>
+    <w:qFormat/>
+    <w:rsid w:val="00AD271E"/>
+    <w:pPr>
+      <w:keepNext/>
+      <w:keepLines/>
+      <w:spacing w:before="240"/>
+      <w:outlineLvl w:val="0"/>
+    </w:pPr>
+    <w:rPr>
+      <w:rFonts w:asciiTheme="majorHAnsi" w:eastAsiaTheme="majorEastAsia" w:hAnsiTheme="majorHAnsi" w:cstheme="majorBidi"/>
+      <w:color w:val="2F5496" w:themeColor="accent1" w:themeShade="BF"/>
+      <w:sz w:val="32"/>
+      <w:szCs w:val="32"/>
+    </w:rPr>
+  </w:style>
+  <w:style w:type="paragraph" w:styleId="Heading2">
+    <w:name w:val="heading 2"/>
+    <w:basedOn w:val="Normal"/>
+    <w:next w:val="Normal"/>
+    <w:link w:val="Heading2Char"/>
+    <w:uiPriority w:val="9"/>
+    <w:unhideWhenUsed/>
+    <w:qFormat/>
+    <w:rsid w:val="00AD271E"/>
+    <w:pPr>
+      <w:keepNext/>
+      <w:keepLines/>
+      <w:spacing w:before="40"/>
+      <w:outlineLvl w:val="1"/>
+    </w:pPr>
+    <w:rPr>
+      <w:rFonts w:asciiTheme="majorHAnsi" w:eastAsiaTheme="majorEastAsia" w:hAnsiTheme="majorHAnsi" w:cstheme="majorBidi"/>
+      <w:color w:val="2F5496" w:themeColor="accent1" w:themeShade="BF"/>
+      <w:sz w:val="26"/>
+      <w:szCs w:val="26"/>
+    </w:rPr>
   </w:style>
   <w:style w:type="character" w:default="1" w:styleId="DefaultParagraphFont">
     <w:name w:val="Default Paragraph Font"/>
@@ -1093,6 +1295,65 @@
       <w:ind w:left="720"/>
       <w:contextualSpacing/>
     </w:pPr>
+  </w:style>
+  <w:style w:type="paragraph" w:styleId="Title">
+    <w:name w:val="Title"/>
+    <w:basedOn w:val="Normal"/>
+    <w:next w:val="Normal"/>
+    <w:link w:val="TitleChar"/>
+    <w:uiPriority w:val="10"/>
+    <w:qFormat/>
+    <w:rsid w:val="00AD271E"/>
+    <w:pPr>
+      <w:contextualSpacing/>
+    </w:pPr>
+    <w:rPr>
+      <w:rFonts w:asciiTheme="majorHAnsi" w:eastAsiaTheme="majorEastAsia" w:hAnsiTheme="majorHAnsi" w:cstheme="majorBidi"/>
+      <w:spacing w:val="-10"/>
+      <w:kern w:val="28"/>
+      <w:sz w:val="56"/>
+      <w:szCs w:val="56"/>
+    </w:rPr>
+  </w:style>
+  <w:style w:type="character" w:customStyle="1" w:styleId="TitleChar">
+    <w:name w:val="Title Char"/>
+    <w:basedOn w:val="DefaultParagraphFont"/>
+    <w:link w:val="Title"/>
+    <w:uiPriority w:val="10"/>
+    <w:rsid w:val="00AD271E"/>
+    <w:rPr>
+      <w:rFonts w:asciiTheme="majorHAnsi" w:eastAsiaTheme="majorEastAsia" w:hAnsiTheme="majorHAnsi" w:cstheme="majorBidi"/>
+      <w:spacing w:val="-10"/>
+      <w:kern w:val="28"/>
+      <w:sz w:val="56"/>
+      <w:szCs w:val="56"/>
+    </w:rPr>
+  </w:style>
+  <w:style w:type="character" w:customStyle="1" w:styleId="Heading2Char">
+    <w:name w:val="Heading 2 Char"/>
+    <w:basedOn w:val="DefaultParagraphFont"/>
+    <w:link w:val="Heading2"/>
+    <w:uiPriority w:val="9"/>
+    <w:rsid w:val="00AD271E"/>
+    <w:rPr>
+      <w:rFonts w:asciiTheme="majorHAnsi" w:eastAsiaTheme="majorEastAsia" w:hAnsiTheme="majorHAnsi" w:cstheme="majorBidi"/>
+      <w:color w:val="2F5496" w:themeColor="accent1" w:themeShade="BF"/>
+      <w:sz w:val="26"/>
+      <w:szCs w:val="26"/>
+    </w:rPr>
+  </w:style>
+  <w:style w:type="character" w:customStyle="1" w:styleId="Heading1Char">
+    <w:name w:val="Heading 1 Char"/>
+    <w:basedOn w:val="DefaultParagraphFont"/>
+    <w:link w:val="Heading1"/>
+    <w:uiPriority w:val="9"/>
+    <w:rsid w:val="00AD271E"/>
+    <w:rPr>
+      <w:rFonts w:asciiTheme="majorHAnsi" w:eastAsiaTheme="majorEastAsia" w:hAnsiTheme="majorHAnsi" w:cstheme="majorBidi"/>
+      <w:color w:val="2F5496" w:themeColor="accent1" w:themeShade="BF"/>
+      <w:sz w:val="32"/>
+      <w:szCs w:val="32"/>
+    </w:rPr>
   </w:style>
 </w:styles>
 </file>

</xml_diff>

<commit_message>
added another user story
</commit_message>
<xml_diff>
--- a/Sprint0/PG3_S0.docx
+++ b/Sprint0/PG3_S0.docx
@@ -92,6 +92,24 @@
         <w:t xml:space="preserve">As a user, I want to be able to schedule for more employees in response to the weather. </w:t>
       </w:r>
     </w:p>
+    <w:p>
+      <w:pPr>
+        <w:pStyle w:val="ListParagraph"/>
+        <w:numPr>
+          <w:ilvl w:val="0"/>
+          <w:numId w:val="2"/>
+        </w:numPr>
+      </w:pPr>
+      <w:r>
+        <w:t xml:space="preserve">As a user, I want to be able </w:t>
+      </w:r>
+      <w:r>
+        <w:t xml:space="preserve">to </w:t>
+      </w:r>
+      <w:r>
+        <w:t>easily manipulate the program by myself.</w:t>
+      </w:r>
+    </w:p>
     <w:p/>
     <w:p>
       <w:r>
@@ -503,6 +521,7 @@
         </w:numPr>
       </w:pPr>
       <w:r>
+        <w:lastRenderedPageBreak/>
         <w:t>Number of customers for dinner rush</w:t>
       </w:r>
     </w:p>
@@ -515,7 +534,6 @@
         </w:numPr>
       </w:pPr>
       <w:r>
-        <w:lastRenderedPageBreak/>
         <w:t>Number of seniors</w:t>
       </w:r>
     </w:p>
@@ -590,15 +608,6 @@
       <w:r>
         <w:t>Weather is currently defined as “nice” or not. This can be changed by the user in case of weather changes.</w:t>
       </w:r>
-    </w:p>
-    <w:p>
-      <w:pPr>
-        <w:pStyle w:val="ListParagraph"/>
-        <w:numPr>
-          <w:ilvl w:val="1"/>
-          <w:numId w:val="1"/>
-        </w:numPr>
-      </w:pPr>
     </w:p>
     <w:sectPr>
       <w:pgSz w:w="12240" w:h="15840"/>

</xml_diff>

<commit_message>
updated sprint 0 doc
</commit_message>
<xml_diff>
--- a/Sprint0/PG3_S0.docx
+++ b/Sprint0/PG3_S0.docx
@@ -1,31 +1,99 @@
 
 <file path=word/document.xml><?xml version="1.0" encoding="utf-8"?>
-<w:document xmlns:wpc="http://schemas.microsoft.com/office/word/2010/wordprocessingCanvas" xmlns:cx="http://schemas.microsoft.com/office/drawing/2014/chartex" xmlns:cx1="http://schemas.microsoft.com/office/drawing/2015/9/8/chartex" xmlns:cx2="http://schemas.microsoft.com/office/drawing/2015/10/21/chartex" xmlns:cx3="http://schemas.microsoft.com/office/drawing/2016/5/9/chartex" xmlns:cx4="http://schemas.microsoft.com/office/drawing/2016/5/10/chartex" xmlns:cx5="http://schemas.microsoft.com/office/drawing/2016/5/11/chartex" xmlns:cx6="http://schemas.microsoft.com/office/drawing/2016/5/12/chartex" xmlns:cx7="http://schemas.microsoft.com/office/drawing/2016/5/13/chartex" xmlns:cx8="http://schemas.microsoft.com/office/drawing/2016/5/14/chartex" xmlns:mc="http://schemas.openxmlformats.org/markup-compatibility/2006" xmlns:aink="http://schemas.microsoft.com/office/drawing/2016/ink" xmlns:am3d="http://schemas.microsoft.com/office/drawing/2017/model3d" xmlns:o="urn:schemas-microsoft-com:office:office" xmlns:r="http://schemas.openxmlformats.org/officeDocument/2006/relationships" xmlns:m="http://schemas.openxmlformats.org/officeDocument/2006/math" xmlns:v="urn:schemas-microsoft-com:vml" xmlns:wp14="http://schemas.microsoft.com/office/word/2010/wordprocessingDrawing" xmlns:wp="http://schemas.openxmlformats.org/drawingml/2006/wordprocessingDrawing" xmlns:w10="urn:schemas-microsoft-com:office:word" xmlns:w="http://schemas.openxmlformats.org/wordprocessingml/2006/main" xmlns:w14="http://schemas.microsoft.com/office/word/2010/wordml" xmlns:w15="http://schemas.microsoft.com/office/word/2012/wordml" xmlns:w16cid="http://schemas.microsoft.com/office/word/2016/wordml/cid" xmlns:w16se="http://schemas.microsoft.com/office/word/2015/wordml/symex" xmlns:wpg="http://schemas.microsoft.com/office/word/2010/wordprocessingGroup" xmlns:wpi="http://schemas.microsoft.com/office/word/2010/wordprocessingInk" xmlns:wne="http://schemas.microsoft.com/office/word/2006/wordml" xmlns:wps="http://schemas.microsoft.com/office/word/2010/wordprocessingShape" mc:Ignorable="w14 w15 w16se w16cid wp14">
+<w:document xmlns:wpc="http://schemas.microsoft.com/office/word/2010/wordprocessingCanvas" xmlns:cx="http://schemas.microsoft.com/office/drawing/2014/chartex" xmlns:cx1="http://schemas.microsoft.com/office/drawing/2015/9/8/chartex" xmlns:cx2="http://schemas.microsoft.com/office/drawing/2015/10/21/chartex" xmlns:cx3="http://schemas.microsoft.com/office/drawing/2016/5/9/chartex" xmlns:cx4="http://schemas.microsoft.com/office/drawing/2016/5/10/chartex" xmlns:cx5="http://schemas.microsoft.com/office/drawing/2016/5/11/chartex" xmlns:cx6="http://schemas.microsoft.com/office/drawing/2016/5/12/chartex" xmlns:cx7="http://schemas.microsoft.com/office/drawing/2016/5/13/chartex" xmlns:cx8="http://schemas.microsoft.com/office/drawing/2016/5/14/chartex" xmlns:mc="http://schemas.openxmlformats.org/markup-compatibility/2006" xmlns:aink="http://schemas.microsoft.com/office/drawing/2016/ink" xmlns:am3d="http://schemas.microsoft.com/office/drawing/2017/model3d" xmlns:o="urn:schemas-microsoft-com:office:office" xmlns:r="http://schemas.openxmlformats.org/officeDocument/2006/relationships" xmlns:m="http://schemas.openxmlformats.org/officeDocument/2006/math" xmlns:v="urn:schemas-microsoft-com:vml" xmlns:wp14="http://schemas.microsoft.com/office/word/2010/wordprocessingDrawing" xmlns:wp="http://schemas.openxmlformats.org/drawingml/2006/wordprocessingDrawing" xmlns:w10="urn:schemas-microsoft-com:office:word" xmlns:w="http://schemas.openxmlformats.org/wordprocessingml/2006/main" xmlns:w14="http://schemas.microsoft.com/office/word/2010/wordml" xmlns:w15="http://schemas.microsoft.com/office/word/2012/wordml" xmlns:w16cex="http://schemas.microsoft.com/office/word/2018/wordml/cex" xmlns:w16cid="http://schemas.microsoft.com/office/word/2016/wordml/cid" xmlns:w16="http://schemas.microsoft.com/office/word/2018/wordml" xmlns:w16se="http://schemas.microsoft.com/office/word/2015/wordml/symex" xmlns:wpg="http://schemas.microsoft.com/office/word/2010/wordprocessingGroup" xmlns:wpi="http://schemas.microsoft.com/office/word/2010/wordprocessingInk" xmlns:wne="http://schemas.microsoft.com/office/word/2006/wordml" xmlns:wps="http://schemas.microsoft.com/office/word/2010/wordprocessingShape" mc:Ignorable="w14 w15 w16se w16cid w16 w16cex wp14">
   <w:body>
     <w:p>
       <w:pPr>
         <w:pStyle w:val="Heading1"/>
         <w:jc w:val="center"/>
-      </w:pPr>
-      <w:r>
+        <w:rPr>
+          <w:rFonts w:ascii="Times New Roman" w:hAnsi="Times New Roman" w:cs="Times New Roman"/>
+        </w:rPr>
+      </w:pPr>
+      <w:r>
+        <w:rPr>
+          <w:rFonts w:ascii="Times New Roman" w:hAnsi="Times New Roman" w:cs="Times New Roman"/>
+        </w:rPr>
         <w:t>Project Group 3 – Sprint 0</w:t>
       </w:r>
     </w:p>
-    <w:p/>
-    <w:p>
-      <w:r>
+    <w:p>
+      <w:pPr>
+        <w:rPr>
+          <w:rFonts w:ascii="Times New Roman" w:hAnsi="Times New Roman" w:cs="Times New Roman"/>
+        </w:rPr>
+      </w:pPr>
+    </w:p>
+    <w:p>
+      <w:pPr>
+        <w:rPr>
+          <w:rFonts w:ascii="Times New Roman" w:hAnsi="Times New Roman" w:cs="Times New Roman"/>
+        </w:rPr>
+      </w:pPr>
+      <w:r>
+        <w:rPr>
+          <w:rFonts w:ascii="Times New Roman" w:hAnsi="Times New Roman" w:cs="Times New Roman"/>
+        </w:rPr>
         <w:t>Trello URL</w:t>
       </w:r>
       <w:r>
+        <w:rPr>
+          <w:rFonts w:ascii="Times New Roman" w:hAnsi="Times New Roman" w:cs="Times New Roman"/>
+        </w:rPr>
         <w:t xml:space="preserve">: </w:t>
       </w:r>
       <w:r>
+        <w:rPr>
+          <w:rFonts w:ascii="Times New Roman" w:hAnsi="Times New Roman" w:cs="Times New Roman"/>
+        </w:rPr>
         <w:t>https://trello.com/b/ld3q8h04/sprint-0</w:t>
       </w:r>
     </w:p>
-    <w:p/>
-    <w:p>
-      <w:r>
+    <w:p>
+      <w:pPr>
+        <w:rPr>
+          <w:rFonts w:ascii="Times New Roman" w:eastAsia="Times New Roman" w:hAnsi="Times New Roman" w:cs="Times New Roman"/>
+        </w:rPr>
+      </w:pPr>
+      <w:proofErr w:type="spellStart"/>
+      <w:r>
+        <w:rPr>
+          <w:rFonts w:ascii="Times New Roman" w:hAnsi="Times New Roman" w:cs="Times New Roman"/>
+        </w:rPr>
+        <w:t>Github</w:t>
+      </w:r>
+      <w:proofErr w:type="spellEnd"/>
+      <w:r>
+        <w:rPr>
+          <w:rFonts w:ascii="Times New Roman" w:hAnsi="Times New Roman" w:cs="Times New Roman"/>
+        </w:rPr>
+        <w:t xml:space="preserve"> link: </w:t>
+      </w:r>
+      <w:r>
+        <w:rPr>
+          <w:rFonts w:ascii="Times New Roman" w:eastAsia="Times New Roman" w:hAnsi="Times New Roman" w:cs="Times New Roman"/>
+          <w:color w:val="000000"/>
+        </w:rPr>
+        <w:t>https://github.ccs.neu.edu/chauda1/CS5500</w:t>
+      </w:r>
+    </w:p>
+    <w:p>
+      <w:pPr>
+        <w:rPr>
+          <w:rFonts w:ascii="Times New Roman" w:hAnsi="Times New Roman" w:cs="Times New Roman"/>
+        </w:rPr>
+      </w:pPr>
+    </w:p>
+    <w:p>
+      <w:pPr>
+        <w:rPr>
+          <w:rFonts w:ascii="Times New Roman" w:hAnsi="Times New Roman" w:cs="Times New Roman"/>
+        </w:rPr>
+      </w:pPr>
+      <w:r>
+        <w:rPr>
+          <w:rFonts w:ascii="Times New Roman" w:hAnsi="Times New Roman" w:cs="Times New Roman"/>
+        </w:rPr>
         <w:t>User Stories</w:t>
       </w:r>
     </w:p>
@@ -36,28 +104,50 @@
           <w:ilvl w:val="0"/>
           <w:numId w:val="2"/>
         </w:numPr>
-      </w:pPr>
-      <w:r>
-        <w:t xml:space="preserve">As a user, I want to </w:t>
-      </w:r>
-      <w:r>
+        <w:rPr>
+          <w:rFonts w:ascii="Times New Roman" w:hAnsi="Times New Roman" w:cs="Times New Roman"/>
+        </w:rPr>
+      </w:pPr>
+      <w:r>
+        <w:rPr>
+          <w:rFonts w:ascii="Times New Roman" w:hAnsi="Times New Roman" w:cs="Times New Roman"/>
+        </w:rPr>
+        <w:t xml:space="preserve">As a </w:t>
+      </w:r>
+      <w:r>
+        <w:rPr>
+          <w:rFonts w:ascii="Times New Roman" w:hAnsi="Times New Roman" w:cs="Times New Roman"/>
+        </w:rPr>
+        <w:t>manager</w:t>
+      </w:r>
+      <w:r>
+        <w:rPr>
+          <w:rFonts w:ascii="Times New Roman" w:hAnsi="Times New Roman" w:cs="Times New Roman"/>
+        </w:rPr>
+        <w:t xml:space="preserve">, I want to </w:t>
+      </w:r>
+      <w:r>
+        <w:rPr>
+          <w:rFonts w:ascii="Times New Roman" w:hAnsi="Times New Roman" w:cs="Times New Roman"/>
+        </w:rPr>
         <w:t xml:space="preserve">be able to plan employee schedules </w:t>
       </w:r>
       <w:r>
+        <w:rPr>
+          <w:rFonts w:ascii="Times New Roman" w:hAnsi="Times New Roman" w:cs="Times New Roman"/>
+        </w:rPr>
         <w:t xml:space="preserve">and increased/decreased staffing needs </w:t>
       </w:r>
       <w:r>
-        <w:t xml:space="preserve">while </w:t>
-      </w:r>
-      <w:proofErr w:type="gramStart"/>
-      <w:r>
-        <w:t>taking into account</w:t>
-      </w:r>
-      <w:proofErr w:type="gramEnd"/>
-      <w:r>
-        <w:t xml:space="preserve"> the current climate of pandemic</w:t>
-      </w:r>
-      <w:r>
+        <w:rPr>
+          <w:rFonts w:ascii="Times New Roman" w:hAnsi="Times New Roman" w:cs="Times New Roman"/>
+        </w:rPr>
+        <w:t>while taking into account the current climate of pandemic</w:t>
+      </w:r>
+      <w:r>
+        <w:rPr>
+          <w:rFonts w:ascii="Times New Roman" w:hAnsi="Times New Roman" w:cs="Times New Roman"/>
+        </w:rPr>
         <w:t>.  I want the program to be adaptable and also able to be used once things return to normal.</w:t>
       </w:r>
     </w:p>
@@ -68,9 +158,27 @@
           <w:ilvl w:val="0"/>
           <w:numId w:val="2"/>
         </w:numPr>
-      </w:pPr>
-      <w:r>
-        <w:t>As a user, I want to be able to use this software when we return to “normal.”</w:t>
+        <w:rPr>
+          <w:rFonts w:ascii="Times New Roman" w:hAnsi="Times New Roman" w:cs="Times New Roman"/>
+        </w:rPr>
+      </w:pPr>
+      <w:r>
+        <w:rPr>
+          <w:rFonts w:ascii="Times New Roman" w:hAnsi="Times New Roman" w:cs="Times New Roman"/>
+        </w:rPr>
+        <w:t xml:space="preserve">As a </w:t>
+      </w:r>
+      <w:r>
+        <w:rPr>
+          <w:rFonts w:ascii="Times New Roman" w:hAnsi="Times New Roman" w:cs="Times New Roman"/>
+        </w:rPr>
+        <w:t>manager</w:t>
+      </w:r>
+      <w:r>
+        <w:rPr>
+          <w:rFonts w:ascii="Times New Roman" w:hAnsi="Times New Roman" w:cs="Times New Roman"/>
+        </w:rPr>
+        <w:t>, I want to be able to use this software when we return to “normal.”</w:t>
       </w:r>
     </w:p>
     <w:p>
@@ -80,9 +188,27 @@
           <w:ilvl w:val="0"/>
           <w:numId w:val="2"/>
         </w:numPr>
-      </w:pPr>
-      <w:r>
-        <w:t>As a user, I want to be able to have enough staff, so people don’t wait in line for long during a lunch or dinner rush.</w:t>
+        <w:rPr>
+          <w:rFonts w:ascii="Times New Roman" w:hAnsi="Times New Roman" w:cs="Times New Roman"/>
+        </w:rPr>
+      </w:pPr>
+      <w:r>
+        <w:rPr>
+          <w:rFonts w:ascii="Times New Roman" w:hAnsi="Times New Roman" w:cs="Times New Roman"/>
+        </w:rPr>
+        <w:t xml:space="preserve">As a </w:t>
+      </w:r>
+      <w:r>
+        <w:rPr>
+          <w:rFonts w:ascii="Times New Roman" w:hAnsi="Times New Roman" w:cs="Times New Roman"/>
+        </w:rPr>
+        <w:t>manager</w:t>
+      </w:r>
+      <w:r>
+        <w:rPr>
+          <w:rFonts w:ascii="Times New Roman" w:hAnsi="Times New Roman" w:cs="Times New Roman"/>
+        </w:rPr>
+        <w:t>, I want to be able to have enough staff, so people don’t wait in line for long during a lunch or dinner rush.</w:t>
       </w:r>
     </w:p>
     <w:p>
@@ -92,9 +218,27 @@
           <w:ilvl w:val="0"/>
           <w:numId w:val="2"/>
         </w:numPr>
-      </w:pPr>
-      <w:r>
-        <w:t>As a user, I want to be able to know when to stock ahead if there will be more customers coming due to a holiday, so staff does not have to stock during operation hours.</w:t>
+        <w:rPr>
+          <w:rFonts w:ascii="Times New Roman" w:hAnsi="Times New Roman" w:cs="Times New Roman"/>
+        </w:rPr>
+      </w:pPr>
+      <w:r>
+        <w:rPr>
+          <w:rFonts w:ascii="Times New Roman" w:hAnsi="Times New Roman" w:cs="Times New Roman"/>
+        </w:rPr>
+        <w:t>As a</w:t>
+      </w:r>
+      <w:r>
+        <w:rPr>
+          <w:rFonts w:ascii="Times New Roman" w:hAnsi="Times New Roman" w:cs="Times New Roman"/>
+        </w:rPr>
+        <w:t>n employee</w:t>
+      </w:r>
+      <w:r>
+        <w:rPr>
+          <w:rFonts w:ascii="Times New Roman" w:hAnsi="Times New Roman" w:cs="Times New Roman"/>
+        </w:rPr>
+        <w:t>, I want to be able to know when to stock ahead if there will be more customers coming due to a holiday, so staff does not have to stock during operation hours.</w:t>
       </w:r>
     </w:p>
     <w:p>
@@ -104,9 +248,27 @@
           <w:ilvl w:val="0"/>
           <w:numId w:val="2"/>
         </w:numPr>
-      </w:pPr>
-      <w:r>
-        <w:t>As a user, I want to be able to plan for increased staffing needs both the day before the holiday as well as the holiday itself.</w:t>
+        <w:rPr>
+          <w:rFonts w:ascii="Times New Roman" w:hAnsi="Times New Roman" w:cs="Times New Roman"/>
+        </w:rPr>
+      </w:pPr>
+      <w:r>
+        <w:rPr>
+          <w:rFonts w:ascii="Times New Roman" w:hAnsi="Times New Roman" w:cs="Times New Roman"/>
+        </w:rPr>
+        <w:t xml:space="preserve">As a </w:t>
+      </w:r>
+      <w:r>
+        <w:rPr>
+          <w:rFonts w:ascii="Times New Roman" w:hAnsi="Times New Roman" w:cs="Times New Roman"/>
+        </w:rPr>
+        <w:t>manager</w:t>
+      </w:r>
+      <w:r>
+        <w:rPr>
+          <w:rFonts w:ascii="Times New Roman" w:hAnsi="Times New Roman" w:cs="Times New Roman"/>
+        </w:rPr>
+        <w:t>, I want to be able to plan for increased staffing needs both the day before the holiday as well as the holiday itself.</w:t>
       </w:r>
     </w:p>
     <w:p>
@@ -116,9 +278,27 @@
           <w:ilvl w:val="0"/>
           <w:numId w:val="2"/>
         </w:numPr>
-      </w:pPr>
-      <w:r>
-        <w:t>As a user, I want to be able to plan for increased staffing needs on weekends when average trip lengths are longer than during the week and customers may need more assistance.</w:t>
+        <w:rPr>
+          <w:rFonts w:ascii="Times New Roman" w:hAnsi="Times New Roman" w:cs="Times New Roman"/>
+        </w:rPr>
+      </w:pPr>
+      <w:r>
+        <w:rPr>
+          <w:rFonts w:ascii="Times New Roman" w:hAnsi="Times New Roman" w:cs="Times New Roman"/>
+        </w:rPr>
+        <w:t xml:space="preserve">As a </w:t>
+      </w:r>
+      <w:r>
+        <w:rPr>
+          <w:rFonts w:ascii="Times New Roman" w:hAnsi="Times New Roman" w:cs="Times New Roman"/>
+        </w:rPr>
+        <w:t>manager</w:t>
+      </w:r>
+      <w:r>
+        <w:rPr>
+          <w:rFonts w:ascii="Times New Roman" w:hAnsi="Times New Roman" w:cs="Times New Roman"/>
+        </w:rPr>
+        <w:t>, I want to be able to plan for increased staffing needs on weekends when average trip lengths are longer than during the week and customers may need more assistance.</w:t>
       </w:r>
     </w:p>
     <w:p>
@@ -128,9 +308,27 @@
           <w:ilvl w:val="0"/>
           <w:numId w:val="2"/>
         </w:numPr>
-      </w:pPr>
-      <w:r>
-        <w:t xml:space="preserve">As a user, I want to be able to schedule for more employees in response to the weather. </w:t>
+        <w:rPr>
+          <w:rFonts w:ascii="Times New Roman" w:hAnsi="Times New Roman" w:cs="Times New Roman"/>
+        </w:rPr>
+      </w:pPr>
+      <w:r>
+        <w:rPr>
+          <w:rFonts w:ascii="Times New Roman" w:hAnsi="Times New Roman" w:cs="Times New Roman"/>
+        </w:rPr>
+        <w:t xml:space="preserve">As a </w:t>
+      </w:r>
+      <w:r>
+        <w:rPr>
+          <w:rFonts w:ascii="Times New Roman" w:hAnsi="Times New Roman" w:cs="Times New Roman"/>
+        </w:rPr>
+        <w:t>manager</w:t>
+      </w:r>
+      <w:r>
+        <w:rPr>
+          <w:rFonts w:ascii="Times New Roman" w:hAnsi="Times New Roman" w:cs="Times New Roman"/>
+        </w:rPr>
+        <w:t xml:space="preserve">, I want to be able to schedule for more employees in response to the weather. </w:t>
       </w:r>
     </w:p>
     <w:p>
@@ -140,20 +338,46 @@
           <w:ilvl w:val="0"/>
           <w:numId w:val="2"/>
         </w:numPr>
-      </w:pPr>
-      <w:r>
+        <w:rPr>
+          <w:rFonts w:ascii="Times New Roman" w:hAnsi="Times New Roman" w:cs="Times New Roman"/>
+        </w:rPr>
+      </w:pPr>
+      <w:r>
+        <w:rPr>
+          <w:rFonts w:ascii="Times New Roman" w:hAnsi="Times New Roman" w:cs="Times New Roman"/>
+        </w:rPr>
         <w:t xml:space="preserve">As a user, I want to be able </w:t>
       </w:r>
       <w:r>
+        <w:rPr>
+          <w:rFonts w:ascii="Times New Roman" w:hAnsi="Times New Roman" w:cs="Times New Roman"/>
+        </w:rPr>
         <w:t xml:space="preserve">to </w:t>
       </w:r>
       <w:r>
+        <w:rPr>
+          <w:rFonts w:ascii="Times New Roman" w:hAnsi="Times New Roman" w:cs="Times New Roman"/>
+        </w:rPr>
         <w:t>easily manipulate the program by myself.</w:t>
       </w:r>
     </w:p>
-    <w:p/>
-    <w:p>
-      <w:r>
+    <w:p>
+      <w:pPr>
+        <w:rPr>
+          <w:rFonts w:ascii="Times New Roman" w:hAnsi="Times New Roman" w:cs="Times New Roman"/>
+        </w:rPr>
+      </w:pPr>
+    </w:p>
+    <w:p>
+      <w:pPr>
+        <w:rPr>
+          <w:rFonts w:ascii="Times New Roman" w:hAnsi="Times New Roman" w:cs="Times New Roman"/>
+        </w:rPr>
+      </w:pPr>
+      <w:r>
+        <w:rPr>
+          <w:rFonts w:ascii="Times New Roman" w:hAnsi="Times New Roman" w:cs="Times New Roman"/>
+        </w:rPr>
         <w:t>Initial Design</w:t>
       </w:r>
     </w:p>
@@ -164,8 +388,14 @@
           <w:ilvl w:val="0"/>
           <w:numId w:val="1"/>
         </w:numPr>
-      </w:pPr>
-      <w:r>
+        <w:rPr>
+          <w:rFonts w:ascii="Times New Roman" w:hAnsi="Times New Roman" w:cs="Times New Roman"/>
+        </w:rPr>
+      </w:pPr>
+      <w:r>
+        <w:rPr>
+          <w:rFonts w:ascii="Times New Roman" w:hAnsi="Times New Roman" w:cs="Times New Roman"/>
+        </w:rPr>
         <w:t>Programming language: Python</w:t>
       </w:r>
     </w:p>
@@ -176,11 +406,20 @@
           <w:ilvl w:val="1"/>
           <w:numId w:val="1"/>
         </w:numPr>
-      </w:pPr>
-      <w:r>
+        <w:rPr>
+          <w:rFonts w:ascii="Times New Roman" w:hAnsi="Times New Roman" w:cs="Times New Roman"/>
+        </w:rPr>
+      </w:pPr>
+      <w:r>
+        <w:rPr>
+          <w:rFonts w:ascii="Times New Roman" w:hAnsi="Times New Roman" w:cs="Times New Roman"/>
+        </w:rPr>
         <w:t>External libraries</w:t>
       </w:r>
       <w:r>
+        <w:rPr>
+          <w:rFonts w:ascii="Times New Roman" w:hAnsi="Times New Roman" w:cs="Times New Roman"/>
+        </w:rPr>
         <w:t>:</w:t>
       </w:r>
     </w:p>
@@ -191,18 +430,33 @@
           <w:ilvl w:val="2"/>
           <w:numId w:val="1"/>
         </w:numPr>
-      </w:pPr>
-      <w:r>
+        <w:rPr>
+          <w:rFonts w:ascii="Times New Roman" w:hAnsi="Times New Roman" w:cs="Times New Roman"/>
+        </w:rPr>
+      </w:pPr>
+      <w:r>
+        <w:rPr>
+          <w:rFonts w:ascii="Times New Roman" w:hAnsi="Times New Roman" w:cs="Times New Roman"/>
+        </w:rPr>
         <w:t>R</w:t>
       </w:r>
       <w:r>
+        <w:rPr>
+          <w:rFonts w:ascii="Times New Roman" w:hAnsi="Times New Roman" w:cs="Times New Roman"/>
+        </w:rPr>
         <w:t>andom</w:t>
       </w:r>
       <w:r>
+        <w:rPr>
+          <w:rFonts w:ascii="Times New Roman" w:hAnsi="Times New Roman" w:cs="Times New Roman"/>
+        </w:rPr>
         <w:t xml:space="preserve"> – used to generate values for shopper time, time spent, </w:t>
       </w:r>
       <w:proofErr w:type="spellStart"/>
       <w:r>
+        <w:rPr>
+          <w:rFonts w:ascii="Times New Roman" w:hAnsi="Times New Roman" w:cs="Times New Roman"/>
+        </w:rPr>
         <w:t>etc</w:t>
       </w:r>
       <w:proofErr w:type="spellEnd"/>
@@ -214,17 +468,32 @@
           <w:ilvl w:val="2"/>
           <w:numId w:val="1"/>
         </w:numPr>
-      </w:pPr>
-      <w:r>
+        <w:rPr>
+          <w:rFonts w:ascii="Times New Roman" w:hAnsi="Times New Roman" w:cs="Times New Roman"/>
+        </w:rPr>
+      </w:pPr>
+      <w:r>
+        <w:rPr>
+          <w:rFonts w:ascii="Times New Roman" w:hAnsi="Times New Roman" w:cs="Times New Roman"/>
+        </w:rPr>
         <w:t>S</w:t>
       </w:r>
       <w:r>
+        <w:rPr>
+          <w:rFonts w:ascii="Times New Roman" w:hAnsi="Times New Roman" w:cs="Times New Roman"/>
+        </w:rPr>
         <w:t>tatistics</w:t>
       </w:r>
       <w:r>
+        <w:rPr>
+          <w:rFonts w:ascii="Times New Roman" w:hAnsi="Times New Roman" w:cs="Times New Roman"/>
+        </w:rPr>
         <w:t xml:space="preserve"> – used </w:t>
       </w:r>
       <w:r>
+        <w:rPr>
+          <w:rFonts w:ascii="Times New Roman" w:hAnsi="Times New Roman" w:cs="Times New Roman"/>
+        </w:rPr>
         <w:t>for means and averages</w:t>
       </w:r>
     </w:p>
@@ -235,14 +504,26 @@
           <w:ilvl w:val="2"/>
           <w:numId w:val="1"/>
         </w:numPr>
-      </w:pPr>
-      <w:r>
+        <w:rPr>
+          <w:rFonts w:ascii="Times New Roman" w:hAnsi="Times New Roman" w:cs="Times New Roman"/>
+        </w:rPr>
+      </w:pPr>
+      <w:r>
+        <w:rPr>
+          <w:rFonts w:ascii="Times New Roman" w:hAnsi="Times New Roman" w:cs="Times New Roman"/>
+        </w:rPr>
         <w:t>C</w:t>
       </w:r>
       <w:r>
+        <w:rPr>
+          <w:rFonts w:ascii="Times New Roman" w:hAnsi="Times New Roman" w:cs="Times New Roman"/>
+        </w:rPr>
         <w:t>sv</w:t>
       </w:r>
       <w:r>
+        <w:rPr>
+          <w:rFonts w:ascii="Times New Roman" w:hAnsi="Times New Roman" w:cs="Times New Roman"/>
+        </w:rPr>
         <w:t xml:space="preserve"> – needed to generate csv files</w:t>
       </w:r>
     </w:p>
@@ -253,17 +534,32 @@
           <w:ilvl w:val="2"/>
           <w:numId w:val="1"/>
         </w:numPr>
-      </w:pPr>
-      <w:r>
+        <w:rPr>
+          <w:rFonts w:ascii="Times New Roman" w:hAnsi="Times New Roman" w:cs="Times New Roman"/>
+        </w:rPr>
+      </w:pPr>
+      <w:r>
+        <w:rPr>
+          <w:rFonts w:ascii="Times New Roman" w:hAnsi="Times New Roman" w:cs="Times New Roman"/>
+        </w:rPr>
         <w:t>M</w:t>
       </w:r>
       <w:r>
+        <w:rPr>
+          <w:rFonts w:ascii="Times New Roman" w:hAnsi="Times New Roman" w:cs="Times New Roman"/>
+        </w:rPr>
         <w:t>ath</w:t>
       </w:r>
       <w:r>
+        <w:rPr>
+          <w:rFonts w:ascii="Times New Roman" w:hAnsi="Times New Roman" w:cs="Times New Roman"/>
+        </w:rPr>
         <w:t xml:space="preserve"> – unused yet</w:t>
       </w:r>
       <w:r>
+        <w:rPr>
+          <w:rFonts w:ascii="Times New Roman" w:hAnsi="Times New Roman" w:cs="Times New Roman"/>
+        </w:rPr>
         <w:t xml:space="preserve"> (will only be used for normal distribution)</w:t>
       </w:r>
     </w:p>
@@ -274,19 +570,34 @@
           <w:ilvl w:val="2"/>
           <w:numId w:val="1"/>
         </w:numPr>
+        <w:rPr>
+          <w:rFonts w:ascii="Times New Roman" w:hAnsi="Times New Roman" w:cs="Times New Roman"/>
+        </w:rPr>
       </w:pPr>
       <w:proofErr w:type="spellStart"/>
       <w:r>
+        <w:rPr>
+          <w:rFonts w:ascii="Times New Roman" w:hAnsi="Times New Roman" w:cs="Times New Roman"/>
+        </w:rPr>
         <w:t>S</w:t>
       </w:r>
       <w:r>
+        <w:rPr>
+          <w:rFonts w:ascii="Times New Roman" w:hAnsi="Times New Roman" w:cs="Times New Roman"/>
+        </w:rPr>
         <w:t>cipy</w:t>
       </w:r>
       <w:proofErr w:type="spellEnd"/>
       <w:r>
+        <w:rPr>
+          <w:rFonts w:ascii="Times New Roman" w:hAnsi="Times New Roman" w:cs="Times New Roman"/>
+        </w:rPr>
         <w:t xml:space="preserve"> – unused yet</w:t>
       </w:r>
       <w:r>
+        <w:rPr>
+          <w:rFonts w:ascii="Times New Roman" w:hAnsi="Times New Roman" w:cs="Times New Roman"/>
+        </w:rPr>
         <w:t xml:space="preserve"> (will only be used for normal distribution)</w:t>
       </w:r>
     </w:p>
@@ -297,16 +608,28 @@
           <w:ilvl w:val="2"/>
           <w:numId w:val="1"/>
         </w:numPr>
+        <w:rPr>
+          <w:rFonts w:ascii="Times New Roman" w:hAnsi="Times New Roman" w:cs="Times New Roman"/>
+        </w:rPr>
       </w:pPr>
       <w:proofErr w:type="spellStart"/>
       <w:r>
+        <w:rPr>
+          <w:rFonts w:ascii="Times New Roman" w:hAnsi="Times New Roman" w:cs="Times New Roman"/>
+        </w:rPr>
         <w:t>N</w:t>
       </w:r>
       <w:r>
+        <w:rPr>
+          <w:rFonts w:ascii="Times New Roman" w:hAnsi="Times New Roman" w:cs="Times New Roman"/>
+        </w:rPr>
         <w:t>umpy</w:t>
       </w:r>
       <w:proofErr w:type="spellEnd"/>
       <w:r>
+        <w:rPr>
+          <w:rFonts w:ascii="Times New Roman" w:hAnsi="Times New Roman" w:cs="Times New Roman"/>
+        </w:rPr>
         <w:t xml:space="preserve"> – used for data analysis</w:t>
       </w:r>
     </w:p>
@@ -317,14 +640,26 @@
           <w:ilvl w:val="2"/>
           <w:numId w:val="1"/>
         </w:numPr>
-      </w:pPr>
-      <w:r>
+        <w:rPr>
+          <w:rFonts w:ascii="Times New Roman" w:hAnsi="Times New Roman" w:cs="Times New Roman"/>
+        </w:rPr>
+      </w:pPr>
+      <w:r>
+        <w:rPr>
+          <w:rFonts w:ascii="Times New Roman" w:hAnsi="Times New Roman" w:cs="Times New Roman"/>
+        </w:rPr>
         <w:t>P</w:t>
       </w:r>
       <w:r>
+        <w:rPr>
+          <w:rFonts w:ascii="Times New Roman" w:hAnsi="Times New Roman" w:cs="Times New Roman"/>
+        </w:rPr>
         <w:t>andas</w:t>
       </w:r>
       <w:r>
+        <w:rPr>
+          <w:rFonts w:ascii="Times New Roman" w:hAnsi="Times New Roman" w:cs="Times New Roman"/>
+        </w:rPr>
         <w:t xml:space="preserve"> – unused yet</w:t>
       </w:r>
     </w:p>
@@ -335,11 +670,26 @@
           <w:ilvl w:val="0"/>
           <w:numId w:val="1"/>
         </w:numPr>
-      </w:pPr>
-      <w:r>
+        <w:rPr>
+          <w:rFonts w:ascii="Times New Roman" w:hAnsi="Times New Roman" w:cs="Times New Roman"/>
+        </w:rPr>
+      </w:pPr>
+      <w:r>
+        <w:rPr>
+          <w:rFonts w:ascii="Times New Roman" w:hAnsi="Times New Roman" w:cs="Times New Roman"/>
+        </w:rPr>
         <w:t>Inputs</w:t>
       </w:r>
       <w:r>
+        <w:rPr>
+          <w:rFonts w:ascii="Times New Roman" w:hAnsi="Times New Roman" w:cs="Times New Roman"/>
+        </w:rPr>
+        <w:t xml:space="preserve"> (given on the command line)</w:t>
+      </w:r>
+      <w:r>
+        <w:rPr>
+          <w:rFonts w:ascii="Times New Roman" w:hAnsi="Times New Roman" w:cs="Times New Roman"/>
+        </w:rPr>
         <w:t>:</w:t>
       </w:r>
     </w:p>
@@ -350,11 +700,20 @@
           <w:ilvl w:val="1"/>
           <w:numId w:val="1"/>
         </w:numPr>
-      </w:pPr>
-      <w:r>
+        <w:rPr>
+          <w:rFonts w:ascii="Times New Roman" w:hAnsi="Times New Roman" w:cs="Times New Roman"/>
+        </w:rPr>
+      </w:pPr>
+      <w:r>
+        <w:rPr>
+          <w:rFonts w:ascii="Times New Roman" w:hAnsi="Times New Roman" w:cs="Times New Roman"/>
+        </w:rPr>
         <w:t>A da</w:t>
       </w:r>
       <w:r>
+        <w:rPr>
+          <w:rFonts w:ascii="Times New Roman" w:hAnsi="Times New Roman" w:cs="Times New Roman"/>
+        </w:rPr>
         <w:t>te (datetime)</w:t>
       </w:r>
     </w:p>
@@ -365,14 +724,26 @@
           <w:ilvl w:val="2"/>
           <w:numId w:val="1"/>
         </w:numPr>
-      </w:pPr>
-      <w:r>
+        <w:rPr>
+          <w:rFonts w:ascii="Times New Roman" w:hAnsi="Times New Roman" w:cs="Times New Roman"/>
+        </w:rPr>
+      </w:pPr>
+      <w:r>
+        <w:rPr>
+          <w:rFonts w:ascii="Times New Roman" w:hAnsi="Times New Roman" w:cs="Times New Roman"/>
+        </w:rPr>
         <w:t xml:space="preserve">Can be changed to complete user input </w:t>
       </w:r>
       <w:r>
+        <w:rPr>
+          <w:rFonts w:ascii="Times New Roman" w:hAnsi="Times New Roman" w:cs="Times New Roman"/>
+        </w:rPr>
         <w:t xml:space="preserve">for month, day, year </w:t>
       </w:r>
       <w:r>
+        <w:rPr>
+          <w:rFonts w:ascii="Times New Roman" w:hAnsi="Times New Roman" w:cs="Times New Roman"/>
+        </w:rPr>
         <w:t>(string)</w:t>
       </w:r>
     </w:p>
@@ -383,11 +754,20 @@
           <w:ilvl w:val="1"/>
           <w:numId w:val="1"/>
         </w:numPr>
-      </w:pPr>
-      <w:r>
+        <w:rPr>
+          <w:rFonts w:ascii="Times New Roman" w:hAnsi="Times New Roman" w:cs="Times New Roman"/>
+        </w:rPr>
+      </w:pPr>
+      <w:r>
+        <w:rPr>
+          <w:rFonts w:ascii="Times New Roman" w:hAnsi="Times New Roman" w:cs="Times New Roman"/>
+        </w:rPr>
         <w:t>Whether or not the weather is nice (</w:t>
       </w:r>
       <w:r>
+        <w:rPr>
+          <w:rFonts w:ascii="Times New Roman" w:hAnsi="Times New Roman" w:cs="Times New Roman"/>
+        </w:rPr>
         <w:t>boolean)</w:t>
       </w:r>
     </w:p>
@@ -395,14 +775,41 @@
       <w:pPr>
         <w:pStyle w:val="ListParagraph"/>
         <w:numPr>
+          <w:ilvl w:val="2"/>
+          <w:numId w:val="1"/>
+        </w:numPr>
+        <w:rPr>
+          <w:rFonts w:ascii="Times New Roman" w:hAnsi="Times New Roman" w:cs="Times New Roman"/>
+        </w:rPr>
+      </w:pPr>
+      <w:r>
+        <w:rPr>
+          <w:rFonts w:ascii="Times New Roman" w:hAnsi="Times New Roman" w:cs="Times New Roman"/>
+        </w:rPr>
+        <w:t xml:space="preserve">If the weather is nice on a specific day </w:t>
+      </w:r>
+    </w:p>
+    <w:p>
+      <w:pPr>
+        <w:pStyle w:val="ListParagraph"/>
+        <w:numPr>
           <w:ilvl w:val="0"/>
           <w:numId w:val="1"/>
         </w:numPr>
-      </w:pPr>
-      <w:r>
+        <w:rPr>
+          <w:rFonts w:ascii="Times New Roman" w:hAnsi="Times New Roman" w:cs="Times New Roman"/>
+        </w:rPr>
+      </w:pPr>
+      <w:r>
+        <w:rPr>
+          <w:rFonts w:ascii="Times New Roman" w:hAnsi="Times New Roman" w:cs="Times New Roman"/>
+        </w:rPr>
         <w:t>Outputs</w:t>
       </w:r>
       <w:r>
+        <w:rPr>
+          <w:rFonts w:ascii="Times New Roman" w:hAnsi="Times New Roman" w:cs="Times New Roman"/>
+        </w:rPr>
         <w:t>:</w:t>
       </w:r>
     </w:p>
@@ -413,14 +820,26 @@
           <w:ilvl w:val="1"/>
           <w:numId w:val="1"/>
         </w:numPr>
-      </w:pPr>
-      <w:r>
+        <w:rPr>
+          <w:rFonts w:ascii="Times New Roman" w:hAnsi="Times New Roman" w:cs="Times New Roman"/>
+        </w:rPr>
+      </w:pPr>
+      <w:r>
+        <w:rPr>
+          <w:rFonts w:ascii="Times New Roman" w:hAnsi="Times New Roman" w:cs="Times New Roman"/>
+        </w:rPr>
         <w:t>CSV</w:t>
       </w:r>
       <w:r>
+        <w:rPr>
+          <w:rFonts w:ascii="Times New Roman" w:hAnsi="Times New Roman" w:cs="Times New Roman"/>
+        </w:rPr>
         <w:t xml:space="preserve"> file for specific day</w:t>
       </w:r>
       <w:r>
+        <w:rPr>
+          <w:rFonts w:ascii="Times New Roman" w:hAnsi="Times New Roman" w:cs="Times New Roman"/>
+        </w:rPr>
         <w:t xml:space="preserve"> containing one line per customer with:</w:t>
       </w:r>
     </w:p>
@@ -431,14 +850,26 @@
           <w:ilvl w:val="2"/>
           <w:numId w:val="1"/>
         </w:numPr>
-      </w:pPr>
-      <w:r>
+        <w:rPr>
+          <w:rFonts w:ascii="Times New Roman" w:hAnsi="Times New Roman" w:cs="Times New Roman"/>
+        </w:rPr>
+      </w:pPr>
+      <w:r>
+        <w:rPr>
+          <w:rFonts w:ascii="Times New Roman" w:hAnsi="Times New Roman" w:cs="Times New Roman"/>
+        </w:rPr>
         <w:t>The</w:t>
       </w:r>
       <w:r>
+        <w:rPr>
+          <w:rFonts w:ascii="Times New Roman" w:hAnsi="Times New Roman" w:cs="Times New Roman"/>
+        </w:rPr>
         <w:t xml:space="preserve"> time a customer entered the store</w:t>
       </w:r>
       <w:r>
+        <w:rPr>
+          <w:rFonts w:ascii="Times New Roman" w:hAnsi="Times New Roman" w:cs="Times New Roman"/>
+        </w:rPr>
         <w:t xml:space="preserve"> (float)</w:t>
       </w:r>
     </w:p>
@@ -446,17 +877,61 @@
       <w:pPr>
         <w:pStyle w:val="ListParagraph"/>
         <w:numPr>
-          <w:ilvl w:val="2"/>
-          <w:numId w:val="1"/>
-        </w:numPr>
-      </w:pPr>
-      <w:r>
+          <w:ilvl w:val="3"/>
+          <w:numId w:val="1"/>
+        </w:numPr>
+        <w:rPr>
+          <w:rFonts w:ascii="Times New Roman" w:hAnsi="Times New Roman" w:cs="Times New Roman"/>
+        </w:rPr>
+      </w:pPr>
+      <w:r>
+        <w:rPr>
+          <w:rFonts w:ascii="Times New Roman" w:hAnsi="Times New Roman" w:cs="Times New Roman"/>
+        </w:rPr>
+        <w:t xml:space="preserve">This is the hour in a decimal format on a </w:t>
+      </w:r>
+      <w:proofErr w:type="gramStart"/>
+      <w:r>
+        <w:rPr>
+          <w:rFonts w:ascii="Times New Roman" w:hAnsi="Times New Roman" w:cs="Times New Roman"/>
+        </w:rPr>
+        <w:t>24 hour</w:t>
+      </w:r>
+      <w:proofErr w:type="gramEnd"/>
+      <w:r>
+        <w:rPr>
+          <w:rFonts w:ascii="Times New Roman" w:hAnsi="Times New Roman" w:cs="Times New Roman"/>
+        </w:rPr>
+        <w:t xml:space="preserve"> scale. For example, if a person enters at 0930, it would show as 9.5</w:t>
+      </w:r>
+    </w:p>
+    <w:p>
+      <w:pPr>
+        <w:pStyle w:val="ListParagraph"/>
+        <w:numPr>
+          <w:ilvl w:val="2"/>
+          <w:numId w:val="1"/>
+        </w:numPr>
+        <w:rPr>
+          <w:rFonts w:ascii="Times New Roman" w:hAnsi="Times New Roman" w:cs="Times New Roman"/>
+        </w:rPr>
+      </w:pPr>
+      <w:r>
+        <w:rPr>
+          <w:rFonts w:ascii="Times New Roman" w:hAnsi="Times New Roman" w:cs="Times New Roman"/>
+        </w:rPr>
         <w:t>The</w:t>
       </w:r>
       <w:r>
+        <w:rPr>
+          <w:rFonts w:ascii="Times New Roman" w:hAnsi="Times New Roman" w:cs="Times New Roman"/>
+        </w:rPr>
         <w:t xml:space="preserve"> amount of the customer spent in the store</w:t>
       </w:r>
       <w:r>
+        <w:rPr>
+          <w:rFonts w:ascii="Times New Roman" w:hAnsi="Times New Roman" w:cs="Times New Roman"/>
+        </w:rPr>
         <w:t xml:space="preserve"> (float)</w:t>
       </w:r>
     </w:p>
@@ -467,11 +942,21 @@
           <w:ilvl w:val="2"/>
           <w:numId w:val="1"/>
         </w:numPr>
-      </w:pPr>
-      <w:r>
+        <w:rPr>
+          <w:rFonts w:ascii="Times New Roman" w:hAnsi="Times New Roman" w:cs="Times New Roman"/>
+        </w:rPr>
+      </w:pPr>
+      <w:r>
+        <w:rPr>
+          <w:rFonts w:ascii="Times New Roman" w:hAnsi="Times New Roman" w:cs="Times New Roman"/>
+        </w:rPr>
+        <w:lastRenderedPageBreak/>
         <w:t>Whether</w:t>
       </w:r>
       <w:r>
+        <w:rPr>
+          <w:rFonts w:ascii="Times New Roman" w:hAnsi="Times New Roman" w:cs="Times New Roman"/>
+        </w:rPr>
         <w:t xml:space="preserve"> or not this customer was rushing (lunch, dinner)</w:t>
       </w:r>
     </w:p>
@@ -482,11 +967,20 @@
           <w:ilvl w:val="2"/>
           <w:numId w:val="1"/>
         </w:numPr>
-      </w:pPr>
-      <w:r>
+        <w:rPr>
+          <w:rFonts w:ascii="Times New Roman" w:hAnsi="Times New Roman" w:cs="Times New Roman"/>
+        </w:rPr>
+      </w:pPr>
+      <w:r>
+        <w:rPr>
+          <w:rFonts w:ascii="Times New Roman" w:hAnsi="Times New Roman" w:cs="Times New Roman"/>
+        </w:rPr>
         <w:t>W</w:t>
       </w:r>
       <w:r>
+        <w:rPr>
+          <w:rFonts w:ascii="Times New Roman" w:hAnsi="Times New Roman" w:cs="Times New Roman"/>
+        </w:rPr>
         <w:t>hether or not this customer was a senior</w:t>
       </w:r>
     </w:p>
@@ -497,12 +991,20 @@
           <w:ilvl w:val="2"/>
           <w:numId w:val="1"/>
         </w:numPr>
-      </w:pPr>
-      <w:r>
-        <w:lastRenderedPageBreak/>
+        <w:rPr>
+          <w:rFonts w:ascii="Times New Roman" w:hAnsi="Times New Roman" w:cs="Times New Roman"/>
+        </w:rPr>
+      </w:pPr>
+      <w:r>
+        <w:rPr>
+          <w:rFonts w:ascii="Times New Roman" w:hAnsi="Times New Roman" w:cs="Times New Roman"/>
+        </w:rPr>
         <w:t>Wh</w:t>
       </w:r>
       <w:r>
+        <w:rPr>
+          <w:rFonts w:ascii="Times New Roman" w:hAnsi="Times New Roman" w:cs="Times New Roman"/>
+        </w:rPr>
         <w:t>ether or not it is a nice day outside</w:t>
       </w:r>
     </w:p>
@@ -513,11 +1015,20 @@
           <w:ilvl w:val="1"/>
           <w:numId w:val="1"/>
         </w:numPr>
-      </w:pPr>
-      <w:r>
-        <w:t>Statistics for csv file</w:t>
-      </w:r>
-      <w:r>
+        <w:rPr>
+          <w:rFonts w:ascii="Times New Roman" w:hAnsi="Times New Roman" w:cs="Times New Roman"/>
+        </w:rPr>
+      </w:pPr>
+      <w:r>
+        <w:rPr>
+          <w:rFonts w:ascii="Times New Roman" w:hAnsi="Times New Roman" w:cs="Times New Roman"/>
+        </w:rPr>
+        <w:t>A secondary CSV file with statistics</w:t>
+      </w:r>
+      <w:r>
+        <w:rPr>
+          <w:rFonts w:ascii="Times New Roman" w:hAnsi="Times New Roman" w:cs="Times New Roman"/>
+        </w:rPr>
         <w:t>:</w:t>
       </w:r>
     </w:p>
@@ -528,11 +1039,20 @@
           <w:ilvl w:val="2"/>
           <w:numId w:val="1"/>
         </w:numPr>
-      </w:pPr>
-      <w:r>
+        <w:rPr>
+          <w:rFonts w:ascii="Times New Roman" w:hAnsi="Times New Roman" w:cs="Times New Roman"/>
+        </w:rPr>
+      </w:pPr>
+      <w:r>
+        <w:rPr>
+          <w:rFonts w:ascii="Times New Roman" w:hAnsi="Times New Roman" w:cs="Times New Roman"/>
+        </w:rPr>
         <w:t>Total customers</w:t>
       </w:r>
       <w:r>
+        <w:rPr>
+          <w:rFonts w:ascii="Times New Roman" w:hAnsi="Times New Roman" w:cs="Times New Roman"/>
+        </w:rPr>
         <w:t xml:space="preserve"> per day</w:t>
       </w:r>
     </w:p>
@@ -543,11 +1063,20 @@
           <w:ilvl w:val="2"/>
           <w:numId w:val="1"/>
         </w:numPr>
-      </w:pPr>
-      <w:r>
+        <w:rPr>
+          <w:rFonts w:ascii="Times New Roman" w:hAnsi="Times New Roman" w:cs="Times New Roman"/>
+        </w:rPr>
+      </w:pPr>
+      <w:r>
+        <w:rPr>
+          <w:rFonts w:ascii="Times New Roman" w:hAnsi="Times New Roman" w:cs="Times New Roman"/>
+        </w:rPr>
         <w:t xml:space="preserve">Customers </w:t>
       </w:r>
       <w:r>
+        <w:rPr>
+          <w:rFonts w:ascii="Times New Roman" w:hAnsi="Times New Roman" w:cs="Times New Roman"/>
+        </w:rPr>
         <w:t>in store per hour</w:t>
       </w:r>
     </w:p>
@@ -558,8 +1087,14 @@
           <w:ilvl w:val="2"/>
           <w:numId w:val="1"/>
         </w:numPr>
-      </w:pPr>
-      <w:r>
+        <w:rPr>
+          <w:rFonts w:ascii="Times New Roman" w:hAnsi="Times New Roman" w:cs="Times New Roman"/>
+        </w:rPr>
+      </w:pPr>
+      <w:r>
+        <w:rPr>
+          <w:rFonts w:ascii="Times New Roman" w:hAnsi="Times New Roman" w:cs="Times New Roman"/>
+        </w:rPr>
         <w:t>New customers per hour</w:t>
       </w:r>
     </w:p>
@@ -570,8 +1105,14 @@
           <w:ilvl w:val="2"/>
           <w:numId w:val="1"/>
         </w:numPr>
-      </w:pPr>
-      <w:r>
+        <w:rPr>
+          <w:rFonts w:ascii="Times New Roman" w:hAnsi="Times New Roman" w:cs="Times New Roman"/>
+        </w:rPr>
+      </w:pPr>
+      <w:r>
+        <w:rPr>
+          <w:rFonts w:ascii="Times New Roman" w:hAnsi="Times New Roman" w:cs="Times New Roman"/>
+        </w:rPr>
         <w:t>Number of customers for lunch rush</w:t>
       </w:r>
     </w:p>
@@ -582,8 +1123,14 @@
           <w:ilvl w:val="2"/>
           <w:numId w:val="1"/>
         </w:numPr>
-      </w:pPr>
-      <w:r>
+        <w:rPr>
+          <w:rFonts w:ascii="Times New Roman" w:hAnsi="Times New Roman" w:cs="Times New Roman"/>
+        </w:rPr>
+      </w:pPr>
+      <w:r>
+        <w:rPr>
+          <w:rFonts w:ascii="Times New Roman" w:hAnsi="Times New Roman" w:cs="Times New Roman"/>
+        </w:rPr>
         <w:t>Number of customers for dinner rush</w:t>
       </w:r>
     </w:p>
@@ -594,8 +1141,14 @@
           <w:ilvl w:val="2"/>
           <w:numId w:val="1"/>
         </w:numPr>
-      </w:pPr>
-      <w:r>
+        <w:rPr>
+          <w:rFonts w:ascii="Times New Roman" w:hAnsi="Times New Roman" w:cs="Times New Roman"/>
+        </w:rPr>
+      </w:pPr>
+      <w:r>
+        <w:rPr>
+          <w:rFonts w:ascii="Times New Roman" w:hAnsi="Times New Roman" w:cs="Times New Roman"/>
+        </w:rPr>
         <w:t>Number of seniors</w:t>
       </w:r>
     </w:p>
@@ -606,8 +1159,14 @@
           <w:ilvl w:val="2"/>
           <w:numId w:val="1"/>
         </w:numPr>
-      </w:pPr>
-      <w:r>
+        <w:rPr>
+          <w:rFonts w:ascii="Times New Roman" w:hAnsi="Times New Roman" w:cs="Times New Roman"/>
+        </w:rPr>
+      </w:pPr>
+      <w:r>
+        <w:rPr>
+          <w:rFonts w:ascii="Times New Roman" w:hAnsi="Times New Roman" w:cs="Times New Roman"/>
+        </w:rPr>
         <w:t xml:space="preserve">Number of customers at closing time </w:t>
       </w:r>
     </w:p>
@@ -618,8 +1177,14 @@
           <w:ilvl w:val="2"/>
           <w:numId w:val="1"/>
         </w:numPr>
-      </w:pPr>
-      <w:r>
+        <w:rPr>
+          <w:rFonts w:ascii="Times New Roman" w:hAnsi="Times New Roman" w:cs="Times New Roman"/>
+        </w:rPr>
+      </w:pPr>
+      <w:r>
+        <w:rPr>
+          <w:rFonts w:ascii="Times New Roman" w:hAnsi="Times New Roman" w:cs="Times New Roman"/>
+        </w:rPr>
         <w:t>Average and standard deviation of time spent for customer in a particular category</w:t>
       </w:r>
     </w:p>
@@ -630,11 +1195,20 @@
           <w:ilvl w:val="0"/>
           <w:numId w:val="1"/>
         </w:numPr>
-      </w:pPr>
-      <w:r>
+        <w:rPr>
+          <w:rFonts w:ascii="Times New Roman" w:hAnsi="Times New Roman" w:cs="Times New Roman"/>
+        </w:rPr>
+      </w:pPr>
+      <w:r>
+        <w:rPr>
+          <w:rFonts w:ascii="Times New Roman" w:hAnsi="Times New Roman" w:cs="Times New Roman"/>
+        </w:rPr>
         <w:t>Major abstractions and relationships</w:t>
       </w:r>
       <w:r>
+        <w:rPr>
+          <w:rFonts w:ascii="Times New Roman" w:hAnsi="Times New Roman" w:cs="Times New Roman"/>
+        </w:rPr>
         <w:t>:</w:t>
       </w:r>
     </w:p>
@@ -645,11 +1219,20 @@
           <w:ilvl w:val="1"/>
           <w:numId w:val="1"/>
         </w:numPr>
-      </w:pPr>
-      <w:r>
+        <w:rPr>
+          <w:rFonts w:ascii="Times New Roman" w:hAnsi="Times New Roman" w:cs="Times New Roman"/>
+        </w:rPr>
+      </w:pPr>
+      <w:r>
+        <w:rPr>
+          <w:rFonts w:ascii="Times New Roman" w:hAnsi="Times New Roman" w:cs="Times New Roman"/>
+        </w:rPr>
         <w:t>The holidays used in this software will be pulled from USA holidays from holidays package in python</w:t>
       </w:r>
       <w:r>
+        <w:rPr>
+          <w:rFonts w:ascii="Times New Roman" w:hAnsi="Times New Roman" w:cs="Times New Roman"/>
+        </w:rPr>
         <w:t>.</w:t>
       </w:r>
     </w:p>
@@ -660,11 +1243,20 @@
           <w:ilvl w:val="1"/>
           <w:numId w:val="1"/>
         </w:numPr>
-      </w:pPr>
-      <w:r>
+        <w:rPr>
+          <w:rFonts w:ascii="Times New Roman" w:hAnsi="Times New Roman" w:cs="Times New Roman"/>
+        </w:rPr>
+      </w:pPr>
+      <w:r>
+        <w:rPr>
+          <w:rFonts w:ascii="Times New Roman" w:hAnsi="Times New Roman" w:cs="Times New Roman"/>
+        </w:rPr>
         <w:t>Certain percentages will be guessed and used. These will be provided if wanted and can be changed easily</w:t>
       </w:r>
       <w:r>
+        <w:rPr>
+          <w:rFonts w:ascii="Times New Roman" w:hAnsi="Times New Roman" w:cs="Times New Roman"/>
+        </w:rPr>
         <w:t xml:space="preserve"> to take into consideration changes in shopping patterns and staffing needs.</w:t>
       </w:r>
     </w:p>
@@ -675,12 +1267,238 @@
           <w:ilvl w:val="1"/>
           <w:numId w:val="1"/>
         </w:numPr>
-      </w:pPr>
-      <w:r>
+        <w:rPr>
+          <w:rFonts w:ascii="Times New Roman" w:hAnsi="Times New Roman" w:cs="Times New Roman"/>
+        </w:rPr>
+      </w:pPr>
+      <w:r>
+        <w:rPr>
+          <w:rFonts w:ascii="Times New Roman" w:hAnsi="Times New Roman" w:cs="Times New Roman"/>
+        </w:rPr>
         <w:t>Weather is currently defined as “nice” or not. This can be changed by the user in case of weather changes.</w:t>
       </w:r>
-      <w:bookmarkStart w:id="0" w:name="_GoBack"/>
-      <w:bookmarkEnd w:id="0"/>
+    </w:p>
+    <w:p>
+      <w:pPr>
+        <w:pStyle w:val="ListParagraph"/>
+        <w:numPr>
+          <w:ilvl w:val="1"/>
+          <w:numId w:val="1"/>
+        </w:numPr>
+        <w:rPr>
+          <w:rFonts w:ascii="Times New Roman" w:hAnsi="Times New Roman" w:cs="Times New Roman"/>
+        </w:rPr>
+      </w:pPr>
+      <w:r>
+        <w:rPr>
+          <w:rFonts w:ascii="Times New Roman" w:hAnsi="Times New Roman" w:cs="Times New Roman"/>
+        </w:rPr>
+        <w:t>Abstraction: an individual shopper</w:t>
+      </w:r>
+    </w:p>
+    <w:p>
+      <w:pPr>
+        <w:pStyle w:val="ListParagraph"/>
+        <w:numPr>
+          <w:ilvl w:val="2"/>
+          <w:numId w:val="1"/>
+        </w:numPr>
+        <w:rPr>
+          <w:rFonts w:ascii="Times New Roman" w:hAnsi="Times New Roman" w:cs="Times New Roman"/>
+        </w:rPr>
+      </w:pPr>
+      <w:r>
+        <w:rPr>
+          <w:rFonts w:ascii="Times New Roman" w:hAnsi="Times New Roman" w:cs="Times New Roman"/>
+        </w:rPr>
+        <w:t>Relationship: senior</w:t>
+      </w:r>
+    </w:p>
+    <w:p>
+      <w:pPr>
+        <w:pStyle w:val="ListParagraph"/>
+        <w:numPr>
+          <w:ilvl w:val="2"/>
+          <w:numId w:val="1"/>
+        </w:numPr>
+        <w:rPr>
+          <w:rFonts w:ascii="Times New Roman" w:hAnsi="Times New Roman" w:cs="Times New Roman"/>
+        </w:rPr>
+      </w:pPr>
+      <w:r>
+        <w:rPr>
+          <w:rFonts w:ascii="Times New Roman" w:hAnsi="Times New Roman" w:cs="Times New Roman"/>
+        </w:rPr>
+        <w:t>Relationship: not a senior</w:t>
+      </w:r>
+    </w:p>
+    <w:p>
+      <w:pPr>
+        <w:pStyle w:val="ListParagraph"/>
+        <w:numPr>
+          <w:ilvl w:val="1"/>
+          <w:numId w:val="1"/>
+        </w:numPr>
+        <w:rPr>
+          <w:rFonts w:ascii="Times New Roman" w:hAnsi="Times New Roman" w:cs="Times New Roman"/>
+        </w:rPr>
+      </w:pPr>
+      <w:r>
+        <w:rPr>
+          <w:rFonts w:ascii="Times New Roman" w:hAnsi="Times New Roman" w:cs="Times New Roman"/>
+        </w:rPr>
+        <w:t xml:space="preserve">Abstraction: </w:t>
+      </w:r>
+      <w:r>
+        <w:rPr>
+          <w:rFonts w:ascii="Times New Roman" w:hAnsi="Times New Roman" w:cs="Times New Roman"/>
+        </w:rPr>
+        <w:t>weather</w:t>
+      </w:r>
+    </w:p>
+    <w:p>
+      <w:pPr>
+        <w:pStyle w:val="ListParagraph"/>
+        <w:numPr>
+          <w:ilvl w:val="2"/>
+          <w:numId w:val="1"/>
+        </w:numPr>
+        <w:rPr>
+          <w:rFonts w:ascii="Times New Roman" w:hAnsi="Times New Roman" w:cs="Times New Roman"/>
+        </w:rPr>
+      </w:pPr>
+      <w:r>
+        <w:rPr>
+          <w:rFonts w:ascii="Times New Roman" w:hAnsi="Times New Roman" w:cs="Times New Roman"/>
+        </w:rPr>
+        <w:t>Relationship: nice weather</w:t>
+      </w:r>
+    </w:p>
+    <w:p>
+      <w:pPr>
+        <w:pStyle w:val="ListParagraph"/>
+        <w:numPr>
+          <w:ilvl w:val="2"/>
+          <w:numId w:val="1"/>
+        </w:numPr>
+        <w:rPr>
+          <w:rFonts w:ascii="Times New Roman" w:hAnsi="Times New Roman" w:cs="Times New Roman"/>
+        </w:rPr>
+      </w:pPr>
+      <w:r>
+        <w:rPr>
+          <w:rFonts w:ascii="Times New Roman" w:hAnsi="Times New Roman" w:cs="Times New Roman"/>
+        </w:rPr>
+        <w:t>Relationship: not nice weather</w:t>
+      </w:r>
+    </w:p>
+    <w:p>
+      <w:pPr>
+        <w:pStyle w:val="ListParagraph"/>
+        <w:numPr>
+          <w:ilvl w:val="1"/>
+          <w:numId w:val="1"/>
+        </w:numPr>
+        <w:rPr>
+          <w:rFonts w:ascii="Times New Roman" w:hAnsi="Times New Roman" w:cs="Times New Roman"/>
+        </w:rPr>
+      </w:pPr>
+      <w:r>
+        <w:rPr>
+          <w:rFonts w:ascii="Times New Roman" w:hAnsi="Times New Roman" w:cs="Times New Roman"/>
+        </w:rPr>
+        <w:t>Abstraction: day of the week</w:t>
+      </w:r>
+    </w:p>
+    <w:p>
+      <w:pPr>
+        <w:pStyle w:val="ListParagraph"/>
+        <w:numPr>
+          <w:ilvl w:val="2"/>
+          <w:numId w:val="1"/>
+        </w:numPr>
+        <w:rPr>
+          <w:rFonts w:ascii="Times New Roman" w:hAnsi="Times New Roman" w:cs="Times New Roman"/>
+        </w:rPr>
+      </w:pPr>
+      <w:r>
+        <w:rPr>
+          <w:rFonts w:ascii="Times New Roman" w:hAnsi="Times New Roman" w:cs="Times New Roman"/>
+        </w:rPr>
+        <w:t>Relationship: a weekday</w:t>
+      </w:r>
+    </w:p>
+    <w:p>
+      <w:pPr>
+        <w:pStyle w:val="ListParagraph"/>
+        <w:numPr>
+          <w:ilvl w:val="2"/>
+          <w:numId w:val="1"/>
+        </w:numPr>
+        <w:rPr>
+          <w:rFonts w:ascii="Times New Roman" w:hAnsi="Times New Roman" w:cs="Times New Roman"/>
+        </w:rPr>
+      </w:pPr>
+      <w:r>
+        <w:rPr>
+          <w:rFonts w:ascii="Times New Roman" w:hAnsi="Times New Roman" w:cs="Times New Roman"/>
+        </w:rPr>
+        <w:t>Relationship: a weekend</w:t>
+      </w:r>
+    </w:p>
+    <w:p>
+      <w:pPr>
+        <w:pStyle w:val="ListParagraph"/>
+        <w:numPr>
+          <w:ilvl w:val="2"/>
+          <w:numId w:val="1"/>
+        </w:numPr>
+        <w:rPr>
+          <w:rFonts w:ascii="Times New Roman" w:hAnsi="Times New Roman" w:cs="Times New Roman"/>
+        </w:rPr>
+      </w:pPr>
+      <w:r>
+        <w:rPr>
+          <w:rFonts w:ascii="Times New Roman" w:hAnsi="Times New Roman" w:cs="Times New Roman"/>
+        </w:rPr>
+        <w:t>Relationship: a holiday</w:t>
+      </w:r>
+    </w:p>
+    <w:p>
+      <w:pPr>
+        <w:pStyle w:val="ListParagraph"/>
+        <w:numPr>
+          <w:ilvl w:val="2"/>
+          <w:numId w:val="1"/>
+        </w:numPr>
+        <w:rPr>
+          <w:rFonts w:ascii="Times New Roman" w:hAnsi="Times New Roman" w:cs="Times New Roman"/>
+        </w:rPr>
+      </w:pPr>
+      <w:r>
+        <w:rPr>
+          <w:rFonts w:ascii="Times New Roman" w:hAnsi="Times New Roman" w:cs="Times New Roman"/>
+        </w:rPr>
+        <w:t>Relationship: a day before a holiday</w:t>
+      </w:r>
+    </w:p>
+    <w:p>
+      <w:pPr>
+        <w:pStyle w:val="ListParagraph"/>
+        <w:numPr>
+          <w:ilvl w:val="2"/>
+          <w:numId w:val="1"/>
+        </w:numPr>
+        <w:rPr>
+          <w:rFonts w:ascii="Times New Roman" w:hAnsi="Times New Roman" w:cs="Times New Roman"/>
+        </w:rPr>
+      </w:pPr>
+      <w:r>
+        <w:rPr>
+          <w:rFonts w:ascii="Times New Roman" w:hAnsi="Times New Roman" w:cs="Times New Roman"/>
+        </w:rPr>
+        <w:t>Relationship: the week leading to a holiday</w:t>
+      </w:r>
     </w:p>
     <w:sectPr>
       <w:pgSz w:w="12240" w:h="15840"/>
@@ -693,7 +1511,7 @@
 </file>
 
 <file path=word/numbering.xml><?xml version="1.0" encoding="utf-8"?>
-<w:numbering xmlns:wpc="http://schemas.microsoft.com/office/word/2010/wordprocessingCanvas" xmlns:cx="http://schemas.microsoft.com/office/drawing/2014/chartex" xmlns:cx1="http://schemas.microsoft.com/office/drawing/2015/9/8/chartex" xmlns:cx2="http://schemas.microsoft.com/office/drawing/2015/10/21/chartex" xmlns:cx3="http://schemas.microsoft.com/office/drawing/2016/5/9/chartex" xmlns:cx4="http://schemas.microsoft.com/office/drawing/2016/5/10/chartex" xmlns:cx5="http://schemas.microsoft.com/office/drawing/2016/5/11/chartex" xmlns:cx6="http://schemas.microsoft.com/office/drawing/2016/5/12/chartex" xmlns:cx7="http://schemas.microsoft.com/office/drawing/2016/5/13/chartex" xmlns:cx8="http://schemas.microsoft.com/office/drawing/2016/5/14/chartex" xmlns:mc="http://schemas.openxmlformats.org/markup-compatibility/2006" xmlns:aink="http://schemas.microsoft.com/office/drawing/2016/ink" xmlns:am3d="http://schemas.microsoft.com/office/drawing/2017/model3d" xmlns:o="urn:schemas-microsoft-com:office:office" xmlns:r="http://schemas.openxmlformats.org/officeDocument/2006/relationships" xmlns:m="http://schemas.openxmlformats.org/officeDocument/2006/math" xmlns:v="urn:schemas-microsoft-com:vml" xmlns:wp14="http://schemas.microsoft.com/office/word/2010/wordprocessingDrawing" xmlns:wp="http://schemas.openxmlformats.org/drawingml/2006/wordprocessingDrawing" xmlns:w10="urn:schemas-microsoft-com:office:word" xmlns:w="http://schemas.openxmlformats.org/wordprocessingml/2006/main" xmlns:w14="http://schemas.microsoft.com/office/word/2010/wordml" xmlns:w15="http://schemas.microsoft.com/office/word/2012/wordml" xmlns:w16cid="http://schemas.microsoft.com/office/word/2016/wordml/cid" xmlns:w16se="http://schemas.microsoft.com/office/word/2015/wordml/symex" xmlns:wpg="http://schemas.microsoft.com/office/word/2010/wordprocessingGroup" xmlns:wpi="http://schemas.microsoft.com/office/word/2010/wordprocessingInk" xmlns:wne="http://schemas.microsoft.com/office/word/2006/wordml" xmlns:wps="http://schemas.microsoft.com/office/word/2010/wordprocessingShape" mc:Ignorable="w14 w15 w16se w16cid wp14">
+<w:numbering xmlns:wpc="http://schemas.microsoft.com/office/word/2010/wordprocessingCanvas" xmlns:cx="http://schemas.microsoft.com/office/drawing/2014/chartex" xmlns:cx1="http://schemas.microsoft.com/office/drawing/2015/9/8/chartex" xmlns:cx2="http://schemas.microsoft.com/office/drawing/2015/10/21/chartex" xmlns:cx3="http://schemas.microsoft.com/office/drawing/2016/5/9/chartex" xmlns:cx4="http://schemas.microsoft.com/office/drawing/2016/5/10/chartex" xmlns:cx5="http://schemas.microsoft.com/office/drawing/2016/5/11/chartex" xmlns:cx6="http://schemas.microsoft.com/office/drawing/2016/5/12/chartex" xmlns:cx7="http://schemas.microsoft.com/office/drawing/2016/5/13/chartex" xmlns:cx8="http://schemas.microsoft.com/office/drawing/2016/5/14/chartex" xmlns:mc="http://schemas.openxmlformats.org/markup-compatibility/2006" xmlns:aink="http://schemas.microsoft.com/office/drawing/2016/ink" xmlns:am3d="http://schemas.microsoft.com/office/drawing/2017/model3d" xmlns:o="urn:schemas-microsoft-com:office:office" xmlns:r="http://schemas.openxmlformats.org/officeDocument/2006/relationships" xmlns:m="http://schemas.openxmlformats.org/officeDocument/2006/math" xmlns:v="urn:schemas-microsoft-com:vml" xmlns:wp14="http://schemas.microsoft.com/office/word/2010/wordprocessingDrawing" xmlns:wp="http://schemas.openxmlformats.org/drawingml/2006/wordprocessingDrawing" xmlns:w10="urn:schemas-microsoft-com:office:word" xmlns:w="http://schemas.openxmlformats.org/wordprocessingml/2006/main" xmlns:w14="http://schemas.microsoft.com/office/word/2010/wordml" xmlns:w15="http://schemas.microsoft.com/office/word/2012/wordml" xmlns:w16cex="http://schemas.microsoft.com/office/word/2018/wordml/cex" xmlns:w16cid="http://schemas.microsoft.com/office/word/2016/wordml/cid" xmlns:w16="http://schemas.microsoft.com/office/word/2018/wordml" xmlns:w16se="http://schemas.microsoft.com/office/word/2015/wordml/symex" xmlns:wpg="http://schemas.microsoft.com/office/word/2010/wordprocessingGroup" xmlns:wpi="http://schemas.microsoft.com/office/word/2010/wordprocessingInk" xmlns:wne="http://schemas.microsoft.com/office/word/2006/wordml" xmlns:wps="http://schemas.microsoft.com/office/word/2010/wordprocessingShape" mc:Ignorable="w14 w15 w16se w16cid w16 w16cex wp14">
   <w:abstractNum w:abstractNumId="0" w15:restartNumberingAfterBreak="0">
     <w:nsid w:val="38584413"/>
     <w:multiLevelType w:val="hybridMultilevel"/>
@@ -820,7 +1638,7 @@
         <w:rFonts w:ascii="Wingdings" w:hAnsi="Wingdings" w:hint="default"/>
       </w:rPr>
     </w:lvl>
-    <w:lvl w:ilvl="3" w:tplc="04090001" w:tentative="1">
+    <w:lvl w:ilvl="3" w:tplc="04090001">
       <w:start w:val="1"/>
       <w:numFmt w:val="bullet"/>
       <w:lvlText w:val=""/>
@@ -903,7 +1721,7 @@
 </file>
 
 <file path=word/styles.xml><?xml version="1.0" encoding="utf-8"?>
-<w:styles xmlns:mc="http://schemas.openxmlformats.org/markup-compatibility/2006" xmlns:r="http://schemas.openxmlformats.org/officeDocument/2006/relationships" xmlns:w="http://schemas.openxmlformats.org/wordprocessingml/2006/main" xmlns:w14="http://schemas.microsoft.com/office/word/2010/wordml" xmlns:w15="http://schemas.microsoft.com/office/word/2012/wordml" xmlns:w16cid="http://schemas.microsoft.com/office/word/2016/wordml/cid" xmlns:w16se="http://schemas.microsoft.com/office/word/2015/wordml/symex" mc:Ignorable="w14 w15 w16se w16cid">
+<w:styles xmlns:mc="http://schemas.openxmlformats.org/markup-compatibility/2006" xmlns:r="http://schemas.openxmlformats.org/officeDocument/2006/relationships" xmlns:w="http://schemas.openxmlformats.org/wordprocessingml/2006/main" xmlns:w14="http://schemas.microsoft.com/office/word/2010/wordml" xmlns:w15="http://schemas.microsoft.com/office/word/2012/wordml" xmlns:w16cex="http://schemas.microsoft.com/office/word/2018/wordml/cex" xmlns:w16cid="http://schemas.microsoft.com/office/word/2016/wordml/cid" xmlns:w16="http://schemas.microsoft.com/office/word/2018/wordml" xmlns:w16se="http://schemas.microsoft.com/office/word/2015/wordml/symex" mc:Ignorable="w14 w15 w16se w16cid w16 w16cex">
   <w:docDefaults>
     <w:rPrDefault>
       <w:rPr>
@@ -915,7 +1733,7 @@
     </w:rPrDefault>
     <w:pPrDefault/>
   </w:docDefaults>
-  <w:latentStyles w:defLockedState="0" w:defUIPriority="99" w:defSemiHidden="0" w:defUnhideWhenUsed="0" w:defQFormat="0" w:count="377">
+  <w:latentStyles w:defLockedState="0" w:defUIPriority="99" w:defSemiHidden="0" w:defUnhideWhenUsed="0" w:defQFormat="0" w:count="376">
     <w:lsdException w:name="Normal" w:uiPriority="0" w:qFormat="1"/>
     <w:lsdException w:name="heading 1" w:uiPriority="9" w:qFormat="1"/>
     <w:lsdException w:name="heading 2" w:semiHidden="1" w:uiPriority="9" w:unhideWhenUsed="1" w:qFormat="1"/>
@@ -1021,6 +1839,7 @@
     <w:lsdException w:name="HTML Sample" w:semiHidden="1" w:unhideWhenUsed="1"/>
     <w:lsdException w:name="HTML Typewriter" w:semiHidden="1" w:unhideWhenUsed="1"/>
     <w:lsdException w:name="HTML Variable" w:semiHidden="1" w:unhideWhenUsed="1"/>
+    <w:lsdException w:name="Normal Table" w:semiHidden="1" w:unhideWhenUsed="1"/>
     <w:lsdException w:name="annotation subject" w:semiHidden="1" w:unhideWhenUsed="1"/>
     <w:lsdException w:name="No List" w:semiHidden="1" w:unhideWhenUsed="1"/>
     <w:lsdException w:name="Outline List 1" w:semiHidden="1" w:unhideWhenUsed="1"/>
@@ -1067,8 +1886,10 @@
     <w:lsdException w:name="Table Subtle 2" w:semiHidden="1" w:unhideWhenUsed="1"/>
     <w:lsdException w:name="Table Web 1" w:semiHidden="1" w:unhideWhenUsed="1"/>
     <w:lsdException w:name="Table Web 2" w:semiHidden="1" w:unhideWhenUsed="1"/>
+    <w:lsdException w:name="Table Web 3" w:semiHidden="1" w:unhideWhenUsed="1"/>
     <w:lsdException w:name="Balloon Text" w:semiHidden="1" w:unhideWhenUsed="1"/>
     <w:lsdException w:name="Table Grid" w:uiPriority="39"/>
+    <w:lsdException w:name="Table Theme" w:semiHidden="1" w:unhideWhenUsed="1"/>
     <w:lsdException w:name="Placeholder Text" w:semiHidden="1"/>
     <w:lsdException w:name="No Spacing" w:uiPriority="1" w:qFormat="1"/>
     <w:lsdException w:name="Light Shading" w:uiPriority="60"/>
@@ -1289,7 +2110,6 @@
     <w:lsdException w:name="Hashtag" w:semiHidden="1" w:unhideWhenUsed="1"/>
     <w:lsdException w:name="Unresolved Mention" w:semiHidden="1" w:unhideWhenUsed="1"/>
     <w:lsdException w:name="Smart Link" w:semiHidden="1" w:unhideWhenUsed="1"/>
-    <w:lsdException w:name="Smart Link Error" w:semiHidden="1" w:unhideWhenUsed="1"/>
   </w:latentStyles>
   <w:style w:type="paragraph" w:default="1" w:styleId="Normal">
     <w:name w:val="Normal"/>
@@ -1433,6 +2253,29 @@
       <w:color w:val="2F5496" w:themeColor="accent1" w:themeShade="BF"/>
       <w:sz w:val="32"/>
       <w:szCs w:val="32"/>
+    </w:rPr>
+  </w:style>
+  <w:style w:type="character" w:styleId="Hyperlink">
+    <w:name w:val="Hyperlink"/>
+    <w:basedOn w:val="DefaultParagraphFont"/>
+    <w:uiPriority w:val="99"/>
+    <w:unhideWhenUsed/>
+    <w:rsid w:val="00B66F54"/>
+    <w:rPr>
+      <w:color w:val="0563C1" w:themeColor="hyperlink"/>
+      <w:u w:val="single"/>
+    </w:rPr>
+  </w:style>
+  <w:style w:type="character" w:styleId="UnresolvedMention">
+    <w:name w:val="Unresolved Mention"/>
+    <w:basedOn w:val="DefaultParagraphFont"/>
+    <w:uiPriority w:val="99"/>
+    <w:semiHidden/>
+    <w:unhideWhenUsed/>
+    <w:rsid w:val="00B66F54"/>
+    <w:rPr>
+      <w:color w:val="605E5C"/>
+      <w:shd w:val="clear" w:color="auto" w:fill="E1DFDD"/>
     </w:rPr>
   </w:style>
 </w:styles>

</xml_diff>